<commit_message>
added IAccount implementation and AccountManager Implementation
</commit_message>
<xml_diff>
--- a/Documentation/User_Requirements_Specification_2.docx
+++ b/Documentation/User_Requirements_Specification_2.docx
@@ -1660,16 +1660,7 @@
           <w:sz w:val="24"/>
           <w:szCs w:val="24"/>
         </w:rPr>
-        <w:t xml:space="preserve">MoSCoW table represents four levels of task prioritizing. The abbreviation stands for Must, Should, Could and Won’t. </w:t>
-      </w:r>
-      <w:r>
-        <w:rPr>
-          <w:i/>
-          <w:iCs/>
-          <w:sz w:val="24"/>
-          <w:szCs w:val="24"/>
-        </w:rPr>
-        <w:t xml:space="preserve"> You may find it in the column 4 (“Priority”).</w:t>
+        <w:t>MoSCoW table represents four levels of task prioritizing. The abbreviation stands for Must, Should, Could and Won’t.  You may find it in the column 4 (“Priority”).</w:t>
       </w:r>
     </w:p>
     <w:p>
@@ -1981,13 +1972,7 @@
               <w:outlineLvl w:val="1"/>
             </w:pPr>
             <w:r>
-              <w:t>Administrat</w:t>
-            </w:r>
-            <w:r>
-              <w:t xml:space="preserve">ion </w:t>
-            </w:r>
-            <w:r>
-              <w:t>side</w:t>
+              <w:t>Administration side</w:t>
             </w:r>
           </w:p>
         </w:tc>
@@ -2530,14 +2515,7 @@
                 <w:color w:val="000000"/>
                 <w:szCs w:val="28"/>
               </w:rPr>
-              <w:t>V</w:t>
-            </w:r>
-            <w:r>
-              <w:rPr>
-                <w:color w:val="000000"/>
-                <w:szCs w:val="28"/>
-              </w:rPr>
-              <w:t>iew employee’s details</w:t>
+              <w:t>View employee’s details</w:t>
             </w:r>
           </w:p>
         </w:tc>
@@ -2669,7 +2647,17 @@
                 <w:sz w:val="24"/>
                 <w:szCs w:val="24"/>
               </w:rPr>
-              <w:t xml:space="preserve">Read “Appendix A” </w:t>
+              <w:t xml:space="preserve">See </w:t>
+            </w:r>
+            <w:r>
+              <w:rPr>
+                <w:i/>
+                <w:iCs/>
+                <w:color w:val="C00000"/>
+                <w:sz w:val="24"/>
+                <w:szCs w:val="24"/>
+              </w:rPr>
+              <w:t xml:space="preserve">“Appendix A” </w:t>
             </w:r>
             <w:r>
               <w:rPr>
@@ -5367,10 +5355,7 @@
               </w:rPr>
             </w:pPr>
             <w:r>
-              <w:t>V</w:t>
-            </w:r>
-            <w:r>
-              <w:t>iew statistical information</w:t>
+              <w:t>View statistical information</w:t>
             </w:r>
           </w:p>
         </w:tc>
@@ -6018,16 +6003,7 @@
           <w:i/>
           <w:iCs/>
         </w:rPr>
-        <w:t xml:space="preserve">: Administrator </w:t>
-      </w:r>
-      <w:r>
-        <w:rPr>
-          <w:b/>
-          <w:bCs/>
-          <w:i/>
-          <w:iCs/>
-        </w:rPr>
-        <w:t xml:space="preserve">logs in </w:t>
+        <w:t xml:space="preserve">: Administrator logs in </w:t>
       </w:r>
     </w:p>
     <w:p>
@@ -6053,10 +6029,7 @@
         </w:numPr>
       </w:pPr>
       <w:r>
-        <w:t xml:space="preserve">Administrator </w:t>
-      </w:r>
-      <w:r>
-        <w:t>runs on app icon.</w:t>
+        <w:t>Administrator runs on app icon.</w:t>
       </w:r>
     </w:p>
     <w:p>
@@ -6067,10 +6040,7 @@
         </w:numPr>
       </w:pPr>
       <w:r>
-        <w:t xml:space="preserve">Login </w:t>
-      </w:r>
-      <w:r>
-        <w:t>form is open.</w:t>
+        <w:t>Login form is open.</w:t>
       </w:r>
     </w:p>
     <w:p>
@@ -6081,13 +6051,7 @@
         </w:numPr>
       </w:pPr>
       <w:r>
-        <w:t xml:space="preserve">Administrator inputs </w:t>
-      </w:r>
-      <w:r>
-        <w:t>login and password</w:t>
-      </w:r>
-      <w:r>
-        <w:t>.</w:t>
+        <w:t>Administrator inputs login and password.</w:t>
       </w:r>
     </w:p>
     <w:p>
@@ -6098,22 +6062,7 @@
         </w:numPr>
       </w:pPr>
       <w:r>
-        <w:t>Administrator press</w:t>
-      </w:r>
-      <w:r>
-        <w:t>es</w:t>
-      </w:r>
-      <w:r>
-        <w:t xml:space="preserve"> “</w:t>
-      </w:r>
-      <w:r>
-        <w:t>Log in</w:t>
-      </w:r>
-      <w:r>
-        <w:t>”</w:t>
-      </w:r>
-      <w:r>
-        <w:t>.</w:t>
+        <w:t>Administrator presses “Log in”.</w:t>
       </w:r>
     </w:p>
     <w:p>
@@ -6124,10 +6073,7 @@
         </w:numPr>
       </w:pPr>
       <w:r>
-        <w:t>Administrator form is open</w:t>
-      </w:r>
-      <w:r>
-        <w:t>.</w:t>
+        <w:t>Administrator form is open.</w:t>
       </w:r>
     </w:p>
     <w:p>
@@ -6153,13 +6099,7 @@
     </w:p>
     <w:p>
       <w:r>
-        <w:t xml:space="preserve">      2</w:t>
-      </w:r>
-      <w:r>
-        <w:t xml:space="preserve">. </w:t>
-      </w:r>
-      <w:r>
-        <w:t>Login is incorrect</w:t>
+        <w:t xml:space="preserve">      2. Login is incorrect</w:t>
       </w:r>
     </w:p>
     <w:p>
@@ -6172,16 +6112,7 @@
     </w:p>
     <w:p>
       <w:r>
-        <w:t xml:space="preserve">      3.</w:t>
-      </w:r>
-      <w:r>
-        <w:t xml:space="preserve"> </w:t>
-      </w:r>
-      <w:r>
-        <w:t xml:space="preserve">Password </w:t>
-      </w:r>
-      <w:r>
-        <w:t>is incorrect</w:t>
+        <w:t xml:space="preserve">      3. Password is incorrect</w:t>
       </w:r>
     </w:p>
     <w:p>
@@ -6194,6 +6125,9 @@
     </w:p>
     <w:p>
       <w:r>
+        <w:rPr>
+          <w:noProof/>
+        </w:rPr>
         <w:drawing>
           <wp:inline distT="0" distB="0" distL="0" distR="0" wp14:anchorId="6FB7A40D" wp14:editId="26E1FCDD">
             <wp:extent cx="3312215" cy="3289465"/>
@@ -6328,34 +6262,7 @@
           <w:i/>
           <w:iCs/>
         </w:rPr>
-        <w:t xml:space="preserve"> </w:t>
-      </w:r>
-      <w:r>
-        <w:rPr>
-          <w:b/>
-          <w:bCs/>
-          <w:i/>
-          <w:iCs/>
-        </w:rPr>
-        <w:t>[ FR-A-0</w:t>
-      </w:r>
-      <w:r>
-        <w:rPr>
-          <w:b/>
-          <w:bCs/>
-          <w:i/>
-          <w:iCs/>
-        </w:rPr>
-        <w:t>2</w:t>
-      </w:r>
-      <w:r>
-        <w:rPr>
-          <w:b/>
-          <w:bCs/>
-          <w:i/>
-          <w:iCs/>
-        </w:rPr>
-        <w:t xml:space="preserve"> ]</w:t>
+        <w:t xml:space="preserve"> [ FR-A-02 ]</w:t>
       </w:r>
       <w:r>
         <w:rPr>
@@ -6502,6 +6409,9 @@
         </mc:AlternateContent>
       </w:r>
       <w:r>
+        <w:rPr>
+          <w:noProof/>
+        </w:rPr>
         <w:drawing>
           <wp:inline distT="0" distB="0" distL="0" distR="0" wp14:anchorId="2E6CC07D" wp14:editId="1AEAC8B8">
             <wp:extent cx="4265272" cy="2425147"/>
@@ -6661,13 +6571,7 @@
         </w:numPr>
       </w:pPr>
       <w:r>
-        <w:t xml:space="preserve">Administrator inserts </w:t>
-      </w:r>
-      <w:r>
-        <w:t>new</w:t>
-      </w:r>
-      <w:r>
-        <w:t xml:space="preserve"> password.</w:t>
+        <w:t>Administrator inserts new password.</w:t>
       </w:r>
     </w:p>
     <w:p>
@@ -6678,10 +6582,7 @@
         </w:numPr>
       </w:pPr>
       <w:r>
-        <w:t xml:space="preserve">Administrator </w:t>
-      </w:r>
-      <w:r>
-        <w:t>repeats new password.</w:t>
+        <w:t>Administrator repeats new password.</w:t>
       </w:r>
     </w:p>
     <w:p>
@@ -6744,10 +6645,7 @@
     <w:p>
       <w:r>
         <w:tab/>
-        <w:t xml:space="preserve"> </w:t>
-      </w:r>
-      <w:r>
-        <w:t>a. Notify user.</w:t>
+        <w:t xml:space="preserve"> a. Notify user.</w:t>
       </w:r>
     </w:p>
     <w:p/>
@@ -6759,13 +6657,1579 @@
         <mc:AlternateContent>
           <mc:Choice Requires="wps">
             <w:drawing>
-              <wp:anchor distT="0" distB="0" distL="114300" distR="114300" simplePos="0" relativeHeight="251661312" behindDoc="0" locked="0" layoutInCell="1" allowOverlap="1" wp14:anchorId="6B4BF992" wp14:editId="6A6C7308">
+              <wp:anchor distT="0" distB="0" distL="114300" distR="114300" simplePos="0" relativeHeight="251663360" behindDoc="0" locked="0" layoutInCell="1" allowOverlap="1" wp14:anchorId="6B1D97C3" wp14:editId="5A084F22">
                 <wp:simplePos x="0" y="0"/>
                 <wp:positionH relativeFrom="column">
-                  <wp:posOffset>821837</wp:posOffset>
+                  <wp:posOffset>173671</wp:posOffset>
                 </wp:positionH>
                 <wp:positionV relativeFrom="paragraph">
-                  <wp:posOffset>1405820</wp:posOffset>
+                  <wp:posOffset>-2792379</wp:posOffset>
+                </wp:positionV>
+                <wp:extent cx="428432" cy="45719"/>
+                <wp:effectExtent l="38100" t="38100" r="29210" b="126365"/>
+                <wp:wrapNone/>
+                <wp:docPr id="6" name="Straight Arrow Connector 6"/>
+                <wp:cNvGraphicFramePr/>
+                <a:graphic xmlns:a="http://schemas.openxmlformats.org/drawingml/2006/main">
+                  <a:graphicData uri="http://schemas.microsoft.com/office/word/2010/wordprocessingShape">
+                    <wps:wsp>
+                      <wps:cNvCnPr/>
+                      <wps:spPr>
+                        <a:xfrm>
+                          <a:off x="0" y="0"/>
+                          <a:ext cx="428432" cy="45719"/>
+                        </a:xfrm>
+                        <a:prstGeom prst="straightConnector1">
+                          <a:avLst/>
+                        </a:prstGeom>
+                        <a:ln>
+                          <a:tailEnd type="triangle"/>
+                        </a:ln>
+                      </wps:spPr>
+                      <wps:style>
+                        <a:lnRef idx="2">
+                          <a:schemeClr val="accent2"/>
+                        </a:lnRef>
+                        <a:fillRef idx="0">
+                          <a:schemeClr val="accent2"/>
+                        </a:fillRef>
+                        <a:effectRef idx="1">
+                          <a:schemeClr val="accent2"/>
+                        </a:effectRef>
+                        <a:fontRef idx="minor">
+                          <a:schemeClr val="tx1"/>
+                        </a:fontRef>
+                      </wps:style>
+                      <wps:bodyPr/>
+                    </wps:wsp>
+                  </a:graphicData>
+                </a:graphic>
+                <wp14:sizeRelH relativeFrom="margin">
+                  <wp14:pctWidth>0</wp14:pctWidth>
+                </wp14:sizeRelH>
+                <wp14:sizeRelV relativeFrom="margin">
+                  <wp14:pctHeight>0</wp14:pctHeight>
+                </wp14:sizeRelV>
+              </wp:anchor>
+            </w:drawing>
+          </mc:Choice>
+          <mc:Fallback>
+            <w:pict>
+              <v:shapetype w14:anchorId="59DBA4B7" id="_x0000_t32" coordsize="21600,21600" o:spt="32" o:oned="t" path="m,l21600,21600e" filled="f">
+                <v:path arrowok="t" fillok="f" o:connecttype="none"/>
+                <o:lock v:ext="edit" shapetype="t"/>
+              </v:shapetype>
+              <v:shape id="Straight Arrow Connector 6" o:spid="_x0000_s1026" type="#_x0000_t32" style="position:absolute;margin-left:13.65pt;margin-top:-219.85pt;width:33.75pt;height:3.6pt;z-index:251663360;visibility:visible;mso-wrap-style:square;mso-width-percent:0;mso-height-percent:0;mso-wrap-distance-left:9pt;mso-wrap-distance-top:0;mso-wrap-distance-right:9pt;mso-wrap-distance-bottom:0;mso-position-horizontal:absolute;mso-position-horizontal-relative:text;mso-position-vertical:absolute;mso-position-vertical-relative:text;mso-width-percent:0;mso-height-percent:0;mso-width-relative:margin;mso-height-relative:margin" o:gfxdata="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" strokecolor="#c0504d [3205]" strokeweight="2pt">
+                <v:stroke endarrow="block"/>
+                <v:shadow on="t" color="black" opacity="24903f" origin=",.5" offset="0,.55556mm"/>
+              </v:shape>
+            </w:pict>
+          </mc:Fallback>
+        </mc:AlternateContent>
+      </w:r>
+      <w:r>
+        <w:rPr>
+          <w:noProof/>
+        </w:rPr>
+        <w:drawing>
+          <wp:inline distT="0" distB="0" distL="0" distR="0" wp14:anchorId="3F6B6E8C" wp14:editId="01156CA1">
+            <wp:extent cx="3062478" cy="1745673"/>
+            <wp:effectExtent l="0" t="0" r="5080" b="6985"/>
+            <wp:docPr id="37" name="Picture 37"/>
+            <wp:cNvGraphicFramePr>
+              <a:graphicFrameLocks xmlns:a="http://schemas.openxmlformats.org/drawingml/2006/main" noChangeAspect="1"/>
+            </wp:cNvGraphicFramePr>
+            <a:graphic xmlns:a="http://schemas.openxmlformats.org/drawingml/2006/main">
+              <a:graphicData uri="http://schemas.openxmlformats.org/drawingml/2006/picture">
+                <pic:pic xmlns:pic="http://schemas.openxmlformats.org/drawingml/2006/picture">
+                  <pic:nvPicPr>
+                    <pic:cNvPr id="1" name=""/>
+                    <pic:cNvPicPr/>
+                  </pic:nvPicPr>
+                  <pic:blipFill>
+                    <a:blip r:embed="rId10"/>
+                    <a:stretch>
+                      <a:fillRect/>
+                    </a:stretch>
+                  </pic:blipFill>
+                  <pic:spPr>
+                    <a:xfrm>
+                      <a:off x="0" y="0"/>
+                      <a:ext cx="3134122" cy="1786511"/>
+                    </a:xfrm>
+                    <a:prstGeom prst="rect">
+                      <a:avLst/>
+                    </a:prstGeom>
+                  </pic:spPr>
+                </pic:pic>
+              </a:graphicData>
+            </a:graphic>
+          </wp:inline>
+        </w:drawing>
+      </w:r>
+    </w:p>
+    <w:p>
+      <w:pPr>
+        <w:pStyle w:val="ListParagraph"/>
+        <w:numPr>
+          <w:ilvl w:val="0"/>
+          <w:numId w:val="22"/>
+        </w:numPr>
+      </w:pPr>
+      <w:r>
+        <w:rPr>
+          <w:b/>
+          <w:bCs/>
+          <w:i/>
+          <w:iCs/>
+        </w:rPr>
+        <w:lastRenderedPageBreak/>
+        <w:t>Use case</w:t>
+      </w:r>
+      <w:r>
+        <w:rPr>
+          <w:b/>
+          <w:bCs/>
+          <w:i/>
+          <w:iCs/>
+        </w:rPr>
+        <w:t xml:space="preserve"> [FR-A-04]</w:t>
+      </w:r>
+      <w:r>
+        <w:rPr>
+          <w:b/>
+          <w:bCs/>
+          <w:i/>
+          <w:iCs/>
+        </w:rPr>
+        <w:t xml:space="preserve">: Administrator </w:t>
+      </w:r>
+      <w:r>
+        <w:rPr>
+          <w:b/>
+          <w:bCs/>
+          <w:i/>
+          <w:iCs/>
+        </w:rPr>
+        <w:t>views the list of employees</w:t>
+      </w:r>
+    </w:p>
+    <w:p>
+      <w:r>
+        <w:t>Actors: Administrator</w:t>
+      </w:r>
+    </w:p>
+    <w:p>
+      <w:pPr>
+        <w:rPr>
+          <w:lang w:val="en-NL"/>
+        </w:rPr>
+      </w:pPr>
+      <w:r>
+        <w:t>Main Success Scenario:</w:t>
+      </w:r>
+    </w:p>
+    <w:p>
+      <w:pPr>
+        <w:numPr>
+          <w:ilvl w:val="0"/>
+          <w:numId w:val="10"/>
+        </w:numPr>
+      </w:pPr>
+      <w:r>
+        <w:t xml:space="preserve">Administrator clicks </w:t>
+      </w:r>
+      <w:r>
+        <w:t xml:space="preserve">on </w:t>
+      </w:r>
+      <w:r>
+        <w:t>“</w:t>
+      </w:r>
+      <w:r>
+        <w:t>Employees</w:t>
+      </w:r>
+      <w:r>
+        <w:t>”</w:t>
+      </w:r>
+      <w:r>
+        <w:t>.</w:t>
+      </w:r>
+    </w:p>
+    <w:p>
+      <w:pPr>
+        <w:numPr>
+          <w:ilvl w:val="0"/>
+          <w:numId w:val="10"/>
+        </w:numPr>
+      </w:pPr>
+      <w:r>
+        <w:t xml:space="preserve">Grid with employee information is shown </w:t>
+      </w:r>
+      <w:r>
+        <w:t xml:space="preserve">   </w:t>
+      </w:r>
+    </w:p>
+    <w:p>
+      <w:pPr>
+        <w:spacing w:after="160" w:line="256" w:lineRule="auto"/>
+        <w:rPr>
+          <w:sz w:val="44"/>
+          <w:szCs w:val="44"/>
+        </w:rPr>
+      </w:pPr>
+      <w:r>
+        <w:rPr>
+          <w:sz w:val="44"/>
+          <w:szCs w:val="44"/>
+        </w:rPr>
+        <w:drawing>
+          <wp:inline distT="0" distB="0" distL="0" distR="0" wp14:anchorId="092F6B98" wp14:editId="167B6604">
+            <wp:extent cx="4314816" cy="2443277"/>
+            <wp:effectExtent l="0" t="0" r="0" b="0"/>
+            <wp:docPr id="1" name="Picture 1"/>
+            <wp:cNvGraphicFramePr>
+              <a:graphicFrameLocks xmlns:a="http://schemas.openxmlformats.org/drawingml/2006/main" noChangeAspect="1"/>
+            </wp:cNvGraphicFramePr>
+            <a:graphic xmlns:a="http://schemas.openxmlformats.org/drawingml/2006/main">
+              <a:graphicData uri="http://schemas.openxmlformats.org/drawingml/2006/picture">
+                <pic:pic xmlns:pic="http://schemas.openxmlformats.org/drawingml/2006/picture">
+                  <pic:nvPicPr>
+                    <pic:cNvPr id="1" name=""/>
+                    <pic:cNvPicPr/>
+                  </pic:nvPicPr>
+                  <pic:blipFill>
+                    <a:blip r:embed="rId11"/>
+                    <a:stretch>
+                      <a:fillRect/>
+                    </a:stretch>
+                  </pic:blipFill>
+                  <pic:spPr>
+                    <a:xfrm>
+                      <a:off x="0" y="0"/>
+                      <a:ext cx="4393088" cy="2487599"/>
+                    </a:xfrm>
+                    <a:prstGeom prst="rect">
+                      <a:avLst/>
+                    </a:prstGeom>
+                  </pic:spPr>
+                </pic:pic>
+              </a:graphicData>
+            </a:graphic>
+          </wp:inline>
+        </w:drawing>
+      </w:r>
+    </w:p>
+    <w:p>
+      <w:pPr>
+        <w:pStyle w:val="ListParagraph"/>
+        <w:numPr>
+          <w:ilvl w:val="0"/>
+          <w:numId w:val="22"/>
+        </w:numPr>
+        <w:rPr>
+          <w:b/>
+          <w:bCs/>
+          <w:i/>
+          <w:iCs/>
+          <w:lang w:eastAsia="en-US"/>
+        </w:rPr>
+      </w:pPr>
+      <w:r>
+        <w:rPr>
+          <w:b/>
+          <w:bCs/>
+          <w:i/>
+          <w:iCs/>
+        </w:rPr>
+        <w:t>Use case</w:t>
+      </w:r>
+      <w:r>
+        <w:rPr>
+          <w:b/>
+          <w:bCs/>
+          <w:i/>
+          <w:iCs/>
+        </w:rPr>
+        <w:t xml:space="preserve"> </w:t>
+      </w:r>
+      <w:r>
+        <w:rPr>
+          <w:b/>
+          <w:bCs/>
+          <w:i/>
+          <w:iCs/>
+        </w:rPr>
+        <w:t>[FR-A-0</w:t>
+      </w:r>
+      <w:r>
+        <w:rPr>
+          <w:b/>
+          <w:bCs/>
+          <w:i/>
+          <w:iCs/>
+        </w:rPr>
+        <w:t>5</w:t>
+      </w:r>
+      <w:r>
+        <w:rPr>
+          <w:b/>
+          <w:bCs/>
+          <w:i/>
+          <w:iCs/>
+        </w:rPr>
+        <w:t>]</w:t>
+      </w:r>
+      <w:r>
+        <w:rPr>
+          <w:b/>
+          <w:bCs/>
+          <w:i/>
+          <w:iCs/>
+        </w:rPr>
+        <w:t xml:space="preserve"> </w:t>
+      </w:r>
+      <w:r>
+        <w:rPr>
+          <w:b/>
+          <w:bCs/>
+          <w:i/>
+          <w:iCs/>
+        </w:rPr>
+        <w:t xml:space="preserve">: Administrator </w:t>
+      </w:r>
+      <w:r>
+        <w:rPr>
+          <w:b/>
+          <w:bCs/>
+          <w:i/>
+          <w:iCs/>
+        </w:rPr>
+        <w:t>view details of certain employee</w:t>
+      </w:r>
+    </w:p>
+    <w:p>
+      <w:r>
+        <w:t>Actors: Administrator</w:t>
+      </w:r>
+    </w:p>
+    <w:p>
+      <w:pPr>
+        <w:rPr>
+          <w:lang w:val="en-NL"/>
+        </w:rPr>
+      </w:pPr>
+      <w:r>
+        <w:t>Main Success Scenario:</w:t>
+      </w:r>
+    </w:p>
+    <w:p>
+      <w:pPr>
+        <w:numPr>
+          <w:ilvl w:val="0"/>
+          <w:numId w:val="11"/>
+        </w:numPr>
+      </w:pPr>
+      <w:r>
+        <w:t>Administrator clicks on “Employees”.</w:t>
+      </w:r>
+    </w:p>
+    <w:p>
+      <w:pPr>
+        <w:numPr>
+          <w:ilvl w:val="0"/>
+          <w:numId w:val="11"/>
+        </w:numPr>
+      </w:pPr>
+      <w:r>
+        <w:t xml:space="preserve">Grid with employee information is shown.    </w:t>
+      </w:r>
+    </w:p>
+    <w:p>
+      <w:pPr>
+        <w:numPr>
+          <w:ilvl w:val="0"/>
+          <w:numId w:val="11"/>
+        </w:numPr>
+      </w:pPr>
+      <w:r>
+        <w:t>Administrator clicks on certain row.</w:t>
+      </w:r>
+    </w:p>
+    <w:p>
+      <w:pPr>
+        <w:numPr>
+          <w:ilvl w:val="0"/>
+          <w:numId w:val="11"/>
+        </w:numPr>
+      </w:pPr>
+      <w:r>
+        <w:t>Row, representing a certain employee is now selected.</w:t>
+      </w:r>
+    </w:p>
+    <w:p>
+      <w:pPr>
+        <w:numPr>
+          <w:ilvl w:val="0"/>
+          <w:numId w:val="11"/>
+        </w:numPr>
+      </w:pPr>
+      <w:r>
+        <w:t>Administrator clicks on view</w:t>
+      </w:r>
+    </w:p>
+    <w:p>
+      <w:pPr>
+        <w:numPr>
+          <w:ilvl w:val="0"/>
+          <w:numId w:val="11"/>
+        </w:numPr>
+      </w:pPr>
+      <w:r>
+        <w:t>Separate form with details is opened.</w:t>
+      </w:r>
+    </w:p>
+    <w:p>
+      <w:r>
+        <w:drawing>
+          <wp:inline distT="0" distB="0" distL="0" distR="0" wp14:anchorId="1089FB3C" wp14:editId="70CE1A98">
+            <wp:extent cx="5200650" cy="2737799"/>
+            <wp:effectExtent l="0" t="0" r="0" b="5715"/>
+            <wp:docPr id="2" name="Picture 2"/>
+            <wp:cNvGraphicFramePr>
+              <a:graphicFrameLocks xmlns:a="http://schemas.openxmlformats.org/drawingml/2006/main" noChangeAspect="1"/>
+            </wp:cNvGraphicFramePr>
+            <a:graphic xmlns:a="http://schemas.openxmlformats.org/drawingml/2006/main">
+              <a:graphicData uri="http://schemas.openxmlformats.org/drawingml/2006/picture">
+                <pic:pic xmlns:pic="http://schemas.openxmlformats.org/drawingml/2006/picture">
+                  <pic:nvPicPr>
+                    <pic:cNvPr id="2" name="Picture 2"/>
+                    <pic:cNvPicPr/>
+                  </pic:nvPicPr>
+                  <pic:blipFill>
+                    <a:blip r:embed="rId12">
+                      <a:extLst>
+                        <a:ext uri="{28A0092B-C50C-407E-A947-70E740481C1C}">
+                          <a14:useLocalDpi xmlns:a14="http://schemas.microsoft.com/office/drawing/2010/main" val="0"/>
+                        </a:ext>
+                      </a:extLst>
+                    </a:blip>
+                    <a:stretch>
+                      <a:fillRect/>
+                    </a:stretch>
+                  </pic:blipFill>
+                  <pic:spPr>
+                    <a:xfrm>
+                      <a:off x="0" y="0"/>
+                      <a:ext cx="5262891" cy="2770565"/>
+                    </a:xfrm>
+                    <a:prstGeom prst="rect">
+                      <a:avLst/>
+                    </a:prstGeom>
+                  </pic:spPr>
+                </pic:pic>
+              </a:graphicData>
+            </a:graphic>
+          </wp:inline>
+        </w:drawing>
+      </w:r>
+    </w:p>
+    <w:p/>
+    <w:p>
+      <w:pPr>
+        <w:rPr>
+          <w:i/>
+          <w:iCs/>
+        </w:rPr>
+      </w:pPr>
+      <w:r>
+        <w:rPr>
+          <w:i/>
+          <w:iCs/>
+        </w:rPr>
+        <w:t>Please note: In this case fields are read-only. Meaning one can read but not modify.</w:t>
+      </w:r>
+    </w:p>
+    <w:p/>
+    <w:p/>
+    <w:p>
+      <w:pPr>
+        <w:pStyle w:val="ListParagraph"/>
+        <w:numPr>
+          <w:ilvl w:val="0"/>
+          <w:numId w:val="22"/>
+        </w:numPr>
+        <w:rPr>
+          <w:b/>
+          <w:bCs/>
+          <w:i/>
+          <w:iCs/>
+          <w:lang w:eastAsia="en-US"/>
+        </w:rPr>
+      </w:pPr>
+      <w:r>
+        <w:rPr>
+          <w:b/>
+          <w:bCs/>
+          <w:i/>
+          <w:iCs/>
+        </w:rPr>
+        <w:lastRenderedPageBreak/>
+        <w:t>Use case</w:t>
+      </w:r>
+      <w:r>
+        <w:rPr>
+          <w:b/>
+          <w:bCs/>
+          <w:i/>
+          <w:iCs/>
+        </w:rPr>
+        <w:t xml:space="preserve"> </w:t>
+      </w:r>
+      <w:r>
+        <w:rPr>
+          <w:b/>
+          <w:bCs/>
+          <w:i/>
+          <w:iCs/>
+        </w:rPr>
+        <w:t>[FR-A-0</w:t>
+      </w:r>
+      <w:r>
+        <w:rPr>
+          <w:b/>
+          <w:bCs/>
+          <w:i/>
+          <w:iCs/>
+        </w:rPr>
+        <w:t>6</w:t>
+      </w:r>
+      <w:r>
+        <w:rPr>
+          <w:b/>
+          <w:bCs/>
+          <w:i/>
+          <w:iCs/>
+        </w:rPr>
+        <w:t>]</w:t>
+      </w:r>
+      <w:r>
+        <w:rPr>
+          <w:b/>
+          <w:bCs/>
+          <w:i/>
+          <w:iCs/>
+        </w:rPr>
+        <w:t xml:space="preserve"> </w:t>
+      </w:r>
+      <w:r>
+        <w:rPr>
+          <w:b/>
+          <w:bCs/>
+          <w:i/>
+          <w:iCs/>
+        </w:rPr>
+        <w:t xml:space="preserve">: Administrator </w:t>
+      </w:r>
+      <w:r>
+        <w:rPr>
+          <w:b/>
+          <w:bCs/>
+          <w:i/>
+          <w:iCs/>
+        </w:rPr>
+        <w:t>adds new employee to the system</w:t>
+      </w:r>
+    </w:p>
+    <w:p>
+      <w:r>
+        <w:t>Actors: Administrator</w:t>
+      </w:r>
+    </w:p>
+    <w:p>
+      <w:pPr>
+        <w:rPr>
+          <w:lang w:val="en-NL"/>
+        </w:rPr>
+      </w:pPr>
+      <w:r>
+        <w:t>Main Success Scenario:</w:t>
+      </w:r>
+    </w:p>
+    <w:p>
+      <w:pPr>
+        <w:numPr>
+          <w:ilvl w:val="0"/>
+          <w:numId w:val="23"/>
+        </w:numPr>
+      </w:pPr>
+      <w:r>
+        <w:t>Administrator clicks on “Employees”.</w:t>
+      </w:r>
+    </w:p>
+    <w:p>
+      <w:pPr>
+        <w:numPr>
+          <w:ilvl w:val="0"/>
+          <w:numId w:val="23"/>
+        </w:numPr>
+      </w:pPr>
+      <w:r>
+        <w:t>Administrator clicks on “Add employee”.</w:t>
+      </w:r>
+    </w:p>
+    <w:p>
+      <w:pPr>
+        <w:numPr>
+          <w:ilvl w:val="0"/>
+          <w:numId w:val="23"/>
+        </w:numPr>
+      </w:pPr>
+      <w:r>
+        <w:t>Separate form is opened.</w:t>
+      </w:r>
+    </w:p>
+    <w:p>
+      <w:pPr>
+        <w:numPr>
+          <w:ilvl w:val="0"/>
+          <w:numId w:val="23"/>
+        </w:numPr>
+      </w:pPr>
+      <w:r>
+        <w:t xml:space="preserve">Administrator insert all the data needed. </w:t>
+      </w:r>
+      <w:r>
+        <w:rPr>
+          <w:i/>
+          <w:iCs/>
+        </w:rPr>
+        <w:t>(See Appendix A for details)</w:t>
+      </w:r>
+    </w:p>
+    <w:p>
+      <w:pPr>
+        <w:numPr>
+          <w:ilvl w:val="0"/>
+          <w:numId w:val="23"/>
+        </w:numPr>
+      </w:pPr>
+      <w:r>
+        <w:t>Administrator clicks on “Add”.</w:t>
+      </w:r>
+    </w:p>
+    <w:p>
+      <w:pPr>
+        <w:numPr>
+          <w:ilvl w:val="0"/>
+          <w:numId w:val="23"/>
+        </w:numPr>
+      </w:pPr>
+      <w:r>
+        <w:t>System notifies user that new employee was successfully added.</w:t>
+      </w:r>
+    </w:p>
+    <w:p>
+      <w:pPr>
+        <w:numPr>
+          <w:ilvl w:val="1"/>
+          <w:numId w:val="23"/>
+        </w:numPr>
+      </w:pPr>
+      <w:r>
+        <w:t>Automatically generated password is shown on the screen</w:t>
+      </w:r>
+    </w:p>
+    <w:p>
+      <w:pPr>
+        <w:numPr>
+          <w:ilvl w:val="2"/>
+          <w:numId w:val="23"/>
+        </w:numPr>
+      </w:pPr>
+      <w:r>
+        <w:t>Administrator writes it down on paper and closes the window with password.</w:t>
+      </w:r>
+    </w:p>
+    <w:p>
+      <w:r>
+        <w:t>Extension:</w:t>
+      </w:r>
+    </w:p>
+    <w:p>
+      <w:r>
+        <w:t xml:space="preserve"> </w:t>
+      </w:r>
+      <w:r>
+        <w:tab/>
+        <w:t>1. Field is empty</w:t>
+      </w:r>
+    </w:p>
+    <w:p>
+      <w:pPr>
+        <w:pStyle w:val="ListParagraph"/>
+      </w:pPr>
+      <w:r>
+        <w:tab/>
+        <w:t xml:space="preserve"> a. Notify user.</w:t>
+      </w:r>
+    </w:p>
+    <w:p>
+      <w:r>
+        <w:t xml:space="preserve">      </w:t>
+      </w:r>
+      <w:r>
+        <w:tab/>
+        <w:t>2. Email is invalid format.</w:t>
+      </w:r>
+    </w:p>
+    <w:p>
+      <w:pPr>
+        <w:pStyle w:val="ListParagraph"/>
+      </w:pPr>
+      <w:r>
+        <w:tab/>
+        <w:t xml:space="preserve"> a. Notify user.</w:t>
+      </w:r>
+    </w:p>
+    <w:p>
+      <w:pPr>
+        <w:pStyle w:val="ListParagraph"/>
+      </w:pPr>
+      <w:r>
+        <w:t>3. Name is invalid format.</w:t>
+      </w:r>
+    </w:p>
+    <w:p>
+      <w:pPr>
+        <w:pStyle w:val="ListParagraph"/>
+      </w:pPr>
+      <w:r>
+        <w:tab/>
+        <w:t>a. Notify user.</w:t>
+      </w:r>
+    </w:p>
+    <w:p>
+      <w:pPr>
+        <w:pStyle w:val="ListParagraph"/>
+      </w:pPr>
+    </w:p>
+    <w:p/>
+    <w:p>
+      <w:pPr>
+        <w:ind w:left="360"/>
+      </w:pPr>
+      <w:r>
+        <w:drawing>
+          <wp:inline distT="0" distB="0" distL="0" distR="0" wp14:anchorId="4238D430" wp14:editId="3C451B40">
+            <wp:extent cx="5435075" cy="2896819"/>
+            <wp:effectExtent l="0" t="0" r="0" b="0"/>
+            <wp:docPr id="3" name="Picture 3"/>
+            <wp:cNvGraphicFramePr>
+              <a:graphicFrameLocks xmlns:a="http://schemas.openxmlformats.org/drawingml/2006/main" noChangeAspect="1"/>
+            </wp:cNvGraphicFramePr>
+            <a:graphic xmlns:a="http://schemas.openxmlformats.org/drawingml/2006/main">
+              <a:graphicData uri="http://schemas.openxmlformats.org/drawingml/2006/picture">
+                <pic:pic xmlns:pic="http://schemas.openxmlformats.org/drawingml/2006/picture">
+                  <pic:nvPicPr>
+                    <pic:cNvPr id="3" name="Picture 3"/>
+                    <pic:cNvPicPr/>
+                  </pic:nvPicPr>
+                  <pic:blipFill>
+                    <a:blip r:embed="rId13">
+                      <a:extLst>
+                        <a:ext uri="{28A0092B-C50C-407E-A947-70E740481C1C}">
+                          <a14:useLocalDpi xmlns:a14="http://schemas.microsoft.com/office/drawing/2010/main" val="0"/>
+                        </a:ext>
+                      </a:extLst>
+                    </a:blip>
+                    <a:stretch>
+                      <a:fillRect/>
+                    </a:stretch>
+                  </pic:blipFill>
+                  <pic:spPr>
+                    <a:xfrm>
+                      <a:off x="0" y="0"/>
+                      <a:ext cx="5476981" cy="2919155"/>
+                    </a:xfrm>
+                    <a:prstGeom prst="rect">
+                      <a:avLst/>
+                    </a:prstGeom>
+                  </pic:spPr>
+                </pic:pic>
+              </a:graphicData>
+            </a:graphic>
+          </wp:inline>
+        </w:drawing>
+      </w:r>
+    </w:p>
+    <w:p>
+      <w:pPr>
+        <w:rPr>
+          <w:i/>
+          <w:iCs/>
+        </w:rPr>
+      </w:pPr>
+      <w:r>
+        <w:rPr>
+          <w:i/>
+          <w:iCs/>
+        </w:rPr>
+        <w:br w:type="page"/>
+      </w:r>
+    </w:p>
+    <w:p>
+      <w:pPr>
+        <w:pStyle w:val="ListParagraph"/>
+        <w:numPr>
+          <w:ilvl w:val="0"/>
+          <w:numId w:val="22"/>
+        </w:numPr>
+        <w:rPr>
+          <w:b/>
+          <w:bCs/>
+          <w:i/>
+          <w:iCs/>
+          <w:lang w:eastAsia="en-US"/>
+        </w:rPr>
+      </w:pPr>
+      <w:r>
+        <w:rPr>
+          <w:b/>
+          <w:bCs/>
+          <w:i/>
+          <w:iCs/>
+        </w:rPr>
+        <w:lastRenderedPageBreak/>
+        <w:t>Use case</w:t>
+      </w:r>
+      <w:r>
+        <w:rPr>
+          <w:b/>
+          <w:bCs/>
+          <w:i/>
+          <w:iCs/>
+        </w:rPr>
+        <w:t xml:space="preserve"> </w:t>
+      </w:r>
+      <w:r>
+        <w:rPr>
+          <w:b/>
+          <w:bCs/>
+          <w:i/>
+          <w:iCs/>
+        </w:rPr>
+        <w:t>[</w:t>
+      </w:r>
+      <w:r>
+        <w:rPr>
+          <w:b/>
+          <w:bCs/>
+          <w:i/>
+          <w:iCs/>
+        </w:rPr>
+        <w:t xml:space="preserve"> </w:t>
+      </w:r>
+      <w:r>
+        <w:rPr>
+          <w:b/>
+          <w:bCs/>
+          <w:i/>
+          <w:iCs/>
+        </w:rPr>
+        <w:t>FR-A-0</w:t>
+      </w:r>
+      <w:r>
+        <w:rPr>
+          <w:b/>
+          <w:bCs/>
+          <w:i/>
+          <w:iCs/>
+        </w:rPr>
+        <w:t xml:space="preserve">7 </w:t>
+      </w:r>
+      <w:r>
+        <w:rPr>
+          <w:b/>
+          <w:bCs/>
+          <w:i/>
+          <w:iCs/>
+        </w:rPr>
+        <w:t>]</w:t>
+      </w:r>
+      <w:r>
+        <w:rPr>
+          <w:b/>
+          <w:bCs/>
+          <w:i/>
+          <w:iCs/>
+        </w:rPr>
+        <w:t xml:space="preserve">/[ </w:t>
+      </w:r>
+      <w:r>
+        <w:rPr>
+          <w:b/>
+          <w:bCs/>
+          <w:i/>
+          <w:iCs/>
+        </w:rPr>
+        <w:t>FR-A-0</w:t>
+      </w:r>
+      <w:r>
+        <w:rPr>
+          <w:b/>
+          <w:bCs/>
+          <w:i/>
+          <w:iCs/>
+        </w:rPr>
+        <w:t xml:space="preserve">8  ] </w:t>
+      </w:r>
+      <w:r>
+        <w:rPr>
+          <w:b/>
+          <w:bCs/>
+          <w:i/>
+          <w:iCs/>
+        </w:rPr>
+        <w:t xml:space="preserve">: Administrator </w:t>
+      </w:r>
+      <w:r>
+        <w:rPr>
+          <w:b/>
+          <w:bCs/>
+          <w:i/>
+          <w:iCs/>
+        </w:rPr>
+        <w:t>updates employee information</w:t>
+      </w:r>
+    </w:p>
+    <w:p>
+      <w:r>
+        <w:t>Actors: Administrator</w:t>
+      </w:r>
+    </w:p>
+    <w:p>
+      <w:pPr>
+        <w:rPr>
+          <w:lang w:val="en-NL"/>
+        </w:rPr>
+      </w:pPr>
+      <w:r>
+        <w:t>Main Success Scenario:</w:t>
+      </w:r>
+    </w:p>
+    <w:p>
+      <w:pPr>
+        <w:numPr>
+          <w:ilvl w:val="0"/>
+          <w:numId w:val="25"/>
+        </w:numPr>
+      </w:pPr>
+      <w:r>
+        <w:t xml:space="preserve">Administrator clicks on </w:t>
+      </w:r>
+      <w:r>
+        <w:rPr>
+          <w:i/>
+          <w:iCs/>
+        </w:rPr>
+        <w:t>“Employees”.</w:t>
+      </w:r>
+    </w:p>
+    <w:p>
+      <w:pPr>
+        <w:numPr>
+          <w:ilvl w:val="0"/>
+          <w:numId w:val="25"/>
+        </w:numPr>
+      </w:pPr>
+      <w:r>
+        <w:t xml:space="preserve">Grid with employee information is shown.    </w:t>
+      </w:r>
+    </w:p>
+    <w:p>
+      <w:pPr>
+        <w:numPr>
+          <w:ilvl w:val="0"/>
+          <w:numId w:val="25"/>
+        </w:numPr>
+      </w:pPr>
+      <w:r>
+        <w:t>Administrator clicks on certain row.</w:t>
+      </w:r>
+    </w:p>
+    <w:p>
+      <w:pPr>
+        <w:numPr>
+          <w:ilvl w:val="0"/>
+          <w:numId w:val="25"/>
+        </w:numPr>
+      </w:pPr>
+      <w:r>
+        <w:t>Row, representing a certain employee is now selected.</w:t>
+      </w:r>
+    </w:p>
+    <w:p>
+      <w:pPr>
+        <w:numPr>
+          <w:ilvl w:val="0"/>
+          <w:numId w:val="25"/>
+        </w:numPr>
+      </w:pPr>
+      <w:r>
+        <w:t xml:space="preserve">Administrator clicks on </w:t>
+      </w:r>
+      <w:r>
+        <w:rPr>
+          <w:i/>
+          <w:iCs/>
+        </w:rPr>
+        <w:t>“Edit”.</w:t>
+      </w:r>
+    </w:p>
+    <w:p>
+      <w:pPr>
+        <w:numPr>
+          <w:ilvl w:val="0"/>
+          <w:numId w:val="25"/>
+        </w:numPr>
+      </w:pPr>
+      <w:r>
+        <w:t>Separate form with details is opened.</w:t>
+      </w:r>
+    </w:p>
+    <w:p>
+      <w:pPr>
+        <w:numPr>
+          <w:ilvl w:val="0"/>
+          <w:numId w:val="23"/>
+        </w:numPr>
+      </w:pPr>
+      <w:r>
+        <w:t>Administrator may change certain fields.</w:t>
+      </w:r>
+    </w:p>
+    <w:p>
+      <w:pPr>
+        <w:numPr>
+          <w:ilvl w:val="0"/>
+          <w:numId w:val="23"/>
+        </w:numPr>
+      </w:pPr>
+      <w:r>
+        <w:t>Employee status may be changed.</w:t>
+      </w:r>
+    </w:p>
+    <w:p>
+      <w:r>
+        <w:t>Extension:</w:t>
+      </w:r>
+    </w:p>
+    <w:p>
+      <w:r>
+        <w:t xml:space="preserve"> </w:t>
+      </w:r>
+      <w:r>
+        <w:tab/>
+        <w:t>1. Field is empty</w:t>
+      </w:r>
+      <w:r>
+        <w:t>.</w:t>
+      </w:r>
+    </w:p>
+    <w:p>
+      <w:pPr>
+        <w:pStyle w:val="ListParagraph"/>
+      </w:pPr>
+      <w:r>
+        <w:tab/>
+        <w:t xml:space="preserve"> a. Notify user.</w:t>
+      </w:r>
+    </w:p>
+    <w:p>
+      <w:r>
+        <w:t xml:space="preserve">      </w:t>
+      </w:r>
+      <w:r>
+        <w:tab/>
+        <w:t>2. Email is invalid format.</w:t>
+      </w:r>
+    </w:p>
+    <w:p>
+      <w:pPr>
+        <w:pStyle w:val="ListParagraph"/>
+      </w:pPr>
+      <w:r>
+        <w:tab/>
+        <w:t xml:space="preserve"> a. Notify user.</w:t>
+      </w:r>
+    </w:p>
+    <w:p>
+      <w:pPr>
+        <w:pStyle w:val="ListParagraph"/>
+      </w:pPr>
+      <w:r>
+        <w:t>3. Name is invalid format.</w:t>
+      </w:r>
+    </w:p>
+    <w:p>
+      <w:pPr>
+        <w:pStyle w:val="ListParagraph"/>
+      </w:pPr>
+      <w:r>
+        <w:tab/>
+        <w:t>a. Notify user.</w:t>
+      </w:r>
+    </w:p>
+    <w:p>
+      <w:r>
+        <w:drawing>
+          <wp:inline distT="0" distB="0" distL="0" distR="0" wp14:anchorId="5A62CDAD" wp14:editId="5DB95050">
+            <wp:extent cx="5731510" cy="3031706"/>
+            <wp:effectExtent l="0" t="0" r="2540" b="0"/>
+            <wp:docPr id="4" name="Picture 4"/>
+            <wp:cNvGraphicFramePr>
+              <a:graphicFrameLocks xmlns:a="http://schemas.openxmlformats.org/drawingml/2006/main" noChangeAspect="1"/>
+            </wp:cNvGraphicFramePr>
+            <a:graphic xmlns:a="http://schemas.openxmlformats.org/drawingml/2006/main">
+              <a:graphicData uri="http://schemas.openxmlformats.org/drawingml/2006/picture">
+                <pic:pic xmlns:pic="http://schemas.openxmlformats.org/drawingml/2006/picture">
+                  <pic:nvPicPr>
+                    <pic:cNvPr id="4" name="Picture 4"/>
+                    <pic:cNvPicPr/>
+                  </pic:nvPicPr>
+                  <pic:blipFill>
+                    <a:blip r:embed="rId14">
+                      <a:extLst>
+                        <a:ext uri="{28A0092B-C50C-407E-A947-70E740481C1C}">
+                          <a14:useLocalDpi xmlns:a14="http://schemas.microsoft.com/office/drawing/2010/main" val="0"/>
+                        </a:ext>
+                      </a:extLst>
+                    </a:blip>
+                    <a:stretch>
+                      <a:fillRect/>
+                    </a:stretch>
+                  </pic:blipFill>
+                  <pic:spPr>
+                    <a:xfrm>
+                      <a:off x="0" y="0"/>
+                      <a:ext cx="5731510" cy="3031706"/>
+                    </a:xfrm>
+                    <a:prstGeom prst="rect">
+                      <a:avLst/>
+                    </a:prstGeom>
+                  </pic:spPr>
+                </pic:pic>
+              </a:graphicData>
+            </a:graphic>
+          </wp:inline>
+        </w:drawing>
+      </w:r>
+    </w:p>
+    <w:p/>
+    <w:p>
+      <w:pPr>
+        <w:rPr>
+          <w:i/>
+          <w:iCs/>
+        </w:rPr>
+      </w:pPr>
+      <w:r>
+        <w:rPr>
+          <w:i/>
+          <w:iCs/>
+        </w:rPr>
+        <w:t xml:space="preserve">Please note: </w:t>
+      </w:r>
+      <w:r>
+        <w:rPr>
+          <w:i/>
+          <w:iCs/>
+        </w:rPr>
+        <w:t>Only certain field may be modify. See “Appendix A” for more details.</w:t>
+      </w:r>
+    </w:p>
+    <w:p>
+      <w:r>
+        <w:br w:type="page"/>
+      </w:r>
+    </w:p>
+    <w:p>
+      <w:pPr>
+        <w:pStyle w:val="ListParagraph"/>
+        <w:numPr>
+          <w:ilvl w:val="0"/>
+          <w:numId w:val="22"/>
+        </w:numPr>
+        <w:rPr>
+          <w:b/>
+          <w:bCs/>
+          <w:i/>
+          <w:iCs/>
+          <w:lang w:eastAsia="en-US"/>
+        </w:rPr>
+      </w:pPr>
+      <w:r>
+        <w:rPr>
+          <w:b/>
+          <w:bCs/>
+          <w:i/>
+          <w:iCs/>
+        </w:rPr>
+        <w:lastRenderedPageBreak/>
+        <w:t>Use case</w:t>
+      </w:r>
+      <w:r>
+        <w:rPr>
+          <w:b/>
+          <w:bCs/>
+          <w:i/>
+          <w:iCs/>
+        </w:rPr>
+        <w:t xml:space="preserve"> </w:t>
+      </w:r>
+      <w:r>
+        <w:rPr>
+          <w:b/>
+          <w:bCs/>
+          <w:i/>
+          <w:iCs/>
+        </w:rPr>
+        <w:t>[</w:t>
+      </w:r>
+      <w:r>
+        <w:rPr>
+          <w:b/>
+          <w:bCs/>
+          <w:i/>
+          <w:iCs/>
+        </w:rPr>
+        <w:t xml:space="preserve"> </w:t>
+      </w:r>
+      <w:r>
+        <w:rPr>
+          <w:b/>
+          <w:bCs/>
+          <w:i/>
+          <w:iCs/>
+        </w:rPr>
+        <w:t>FR-A-0</w:t>
+      </w:r>
+      <w:r>
+        <w:rPr>
+          <w:b/>
+          <w:bCs/>
+          <w:i/>
+          <w:iCs/>
+        </w:rPr>
+        <w:t>9 ]</w:t>
+      </w:r>
+      <w:r>
+        <w:rPr>
+          <w:b/>
+          <w:bCs/>
+          <w:i/>
+          <w:iCs/>
+        </w:rPr>
+        <w:t xml:space="preserve"> ,</w:t>
+      </w:r>
+      <w:r>
+        <w:rPr>
+          <w:b/>
+          <w:bCs/>
+          <w:i/>
+          <w:iCs/>
+        </w:rPr>
+        <w:t xml:space="preserve"> </w:t>
+      </w:r>
+      <w:r>
+        <w:rPr>
+          <w:b/>
+          <w:bCs/>
+          <w:i/>
+          <w:iCs/>
+        </w:rPr>
+        <w:t>[</w:t>
+      </w:r>
+      <w:r>
+        <w:rPr>
+          <w:b/>
+          <w:bCs/>
+          <w:i/>
+          <w:iCs/>
+        </w:rPr>
+        <w:t xml:space="preserve"> </w:t>
+      </w:r>
+      <w:r>
+        <w:rPr>
+          <w:b/>
+          <w:bCs/>
+          <w:i/>
+          <w:iCs/>
+        </w:rPr>
+        <w:t>FR-A-</w:t>
+      </w:r>
+      <w:r>
+        <w:rPr>
+          <w:b/>
+          <w:bCs/>
+          <w:i/>
+          <w:iCs/>
+        </w:rPr>
+        <w:t>10] ,</w:t>
+      </w:r>
+      <w:r>
+        <w:rPr>
+          <w:b/>
+          <w:bCs/>
+          <w:i/>
+          <w:iCs/>
+        </w:rPr>
+        <w:t xml:space="preserve"> </w:t>
+      </w:r>
+      <w:r>
+        <w:rPr>
+          <w:b/>
+          <w:bCs/>
+          <w:i/>
+          <w:iCs/>
+        </w:rPr>
+        <w:t>[</w:t>
+      </w:r>
+      <w:r>
+        <w:rPr>
+          <w:b/>
+          <w:bCs/>
+          <w:i/>
+          <w:iCs/>
+        </w:rPr>
+        <w:t xml:space="preserve"> </w:t>
+      </w:r>
+      <w:r>
+        <w:rPr>
+          <w:b/>
+          <w:bCs/>
+          <w:i/>
+          <w:iCs/>
+        </w:rPr>
+        <w:t>FR-A-</w:t>
+      </w:r>
+      <w:r>
+        <w:rPr>
+          <w:b/>
+          <w:bCs/>
+          <w:i/>
+          <w:iCs/>
+        </w:rPr>
+        <w:t xml:space="preserve">11], [FR-A-12]   </w:t>
+      </w:r>
+      <w:r>
+        <w:rPr>
+          <w:b/>
+          <w:bCs/>
+          <w:i/>
+          <w:iCs/>
+        </w:rPr>
+        <w:t xml:space="preserve">: Administrator </w:t>
+      </w:r>
+      <w:r>
+        <w:rPr>
+          <w:b/>
+          <w:bCs/>
+        </w:rPr>
+        <w:t>view</w:t>
+      </w:r>
+      <w:r>
+        <w:rPr>
+          <w:b/>
+          <w:bCs/>
+        </w:rPr>
+        <w:t>s</w:t>
+      </w:r>
+      <w:r>
+        <w:rPr>
+          <w:b/>
+          <w:bCs/>
+        </w:rPr>
+        <w:t xml:space="preserve"> overall work shift schedule for a selected period of time.</w:t>
+      </w:r>
+    </w:p>
+    <w:p>
+      <w:r>
+        <w:t>Actors: Administrator</w:t>
+      </w:r>
+    </w:p>
+    <w:p>
+      <w:pPr>
+        <w:rPr>
+          <w:lang w:val="en-NL"/>
+        </w:rPr>
+      </w:pPr>
+      <w:r>
+        <w:t>Main Success Scenario:</w:t>
+      </w:r>
+    </w:p>
+    <w:p>
+      <w:pPr>
+        <w:numPr>
+          <w:ilvl w:val="0"/>
+          <w:numId w:val="26"/>
+        </w:numPr>
+      </w:pPr>
+      <w:r>
+        <w:t xml:space="preserve">Administrator clicks on </w:t>
+      </w:r>
+      <w:r>
+        <w:rPr>
+          <w:i/>
+          <w:iCs/>
+        </w:rPr>
+        <w:t>“</w:t>
+      </w:r>
+      <w:r>
+        <w:rPr>
+          <w:i/>
+          <w:iCs/>
+        </w:rPr>
+        <w:t>Schedule</w:t>
+      </w:r>
+      <w:r>
+        <w:rPr>
+          <w:i/>
+          <w:iCs/>
+        </w:rPr>
+        <w:t>”.</w:t>
+      </w:r>
+    </w:p>
+    <w:p>
+      <w:pPr>
+        <w:numPr>
+          <w:ilvl w:val="0"/>
+          <w:numId w:val="26"/>
+        </w:numPr>
+      </w:pPr>
+      <w:r>
+        <w:rPr>
+          <w:iCs/>
+        </w:rPr>
+        <w:t>Administrator selects the certain dates</w:t>
+      </w:r>
+    </w:p>
+    <w:p>
+      <w:pPr>
+        <w:numPr>
+          <w:ilvl w:val="0"/>
+          <w:numId w:val="26"/>
+        </w:numPr>
+      </w:pPr>
+      <w:r>
+        <w:rPr>
+          <w:iCs/>
+        </w:rPr>
+        <w:t>S</w:t>
+      </w:r>
+      <w:r>
+        <w:rPr>
+          <w:iCs/>
+        </w:rPr>
+        <w:t>chedule with requested date</w:t>
+      </w:r>
+      <w:r>
+        <w:rPr>
+          <w:iCs/>
+        </w:rPr>
+        <w:t>s</w:t>
+      </w:r>
+      <w:r>
+        <w:rPr>
+          <w:iCs/>
+        </w:rPr>
+        <w:t xml:space="preserve"> is shown.</w:t>
+      </w:r>
+    </w:p>
+    <w:p>
+      <w:pPr>
+        <w:numPr>
+          <w:ilvl w:val="0"/>
+          <w:numId w:val="26"/>
+        </w:numPr>
+      </w:pPr>
+      <w:r>
+        <w:t xml:space="preserve">Administrator clicks on certain shift. </w:t>
+      </w:r>
+    </w:p>
+    <w:p>
+      <w:pPr>
+        <w:numPr>
+          <w:ilvl w:val="0"/>
+          <w:numId w:val="26"/>
+        </w:numPr>
+      </w:pPr>
+      <w:r>
+        <w:t>Separate form with details is opened.</w:t>
+      </w:r>
+    </w:p>
+    <w:p>
+      <w:pPr>
+        <w:numPr>
+          <w:ilvl w:val="0"/>
+          <w:numId w:val="26"/>
+        </w:numPr>
+      </w:pPr>
+      <w:r>
+        <w:t>Administrator sees the list of employees assigned to the shift.</w:t>
+      </w:r>
+    </w:p>
+    <w:p>
+      <w:pPr>
+        <w:numPr>
+          <w:ilvl w:val="0"/>
+          <w:numId w:val="26"/>
+        </w:numPr>
+      </w:pPr>
+      <w:r>
+        <w:t xml:space="preserve">Administrator clicks on </w:t>
+      </w:r>
+      <w:r>
+        <w:rPr>
+          <w:i/>
+          <w:iCs/>
+        </w:rPr>
+        <w:t>“Done”.</w:t>
+      </w:r>
+    </w:p>
+    <w:p>
+      <w:pPr>
+        <w:rPr>
+          <w:b/>
+          <w:bCs/>
+          <w:i/>
+          <w:iCs/>
+        </w:rPr>
+      </w:pPr>
+    </w:p>
+    <w:p>
+      <w:pPr>
+        <w:rPr>
+          <w:b/>
+          <w:bCs/>
+          <w:i/>
+          <w:iCs/>
+        </w:rPr>
+      </w:pPr>
+      <w:r>
+        <w:rPr>
+          <w:noProof/>
+        </w:rPr>
+        <mc:AlternateContent>
+          <mc:Choice Requires="wps">
+            <w:drawing>
+              <wp:anchor distT="0" distB="0" distL="114300" distR="114300" simplePos="0" relativeHeight="251661312" behindDoc="0" locked="0" layoutInCell="1" allowOverlap="1" wp14:anchorId="6B4BF992" wp14:editId="6A224B36">
+                <wp:simplePos x="0" y="0"/>
+                <wp:positionH relativeFrom="margin">
+                  <wp:posOffset>432549</wp:posOffset>
+                </wp:positionH>
+                <wp:positionV relativeFrom="paragraph">
+                  <wp:posOffset>1034794</wp:posOffset>
                 </wp:positionV>
                 <wp:extent cx="428432" cy="45719"/>
                 <wp:effectExtent l="38100" t="38100" r="29210" b="126365"/>
@@ -6817,20 +8281,130 @@
           </mc:Choice>
           <mc:Fallback>
             <w:pict>
-              <v:shape w14:anchorId="6026C178" id="Straight Arrow Connector 38" o:spid="_x0000_s1026" type="#_x0000_t32" style="position:absolute;margin-left:64.7pt;margin-top:110.7pt;width:33.75pt;height:3.6pt;z-index:251661312;visibility:visible;mso-wrap-style:square;mso-width-percent:0;mso-height-percent:0;mso-wrap-distance-left:9pt;mso-wrap-distance-top:0;mso-wrap-distance-right:9pt;mso-wrap-distance-bottom:0;mso-position-horizontal:absolute;mso-position-horizontal-relative:text;mso-position-vertical:absolute;mso-position-vertical-relative:text;mso-width-percent:0;mso-height-percent:0;mso-width-relative:margin;mso-height-relative:margin" o:gfxdata="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" strokecolor="#c0504d [3205]" strokeweight="2pt">
+              <v:shape w14:anchorId="51595E68" id="Straight Arrow Connector 38" o:spid="_x0000_s1026" type="#_x0000_t32" style="position:absolute;margin-left:34.05pt;margin-top:81.5pt;width:33.75pt;height:3.6pt;z-index:251661312;visibility:visible;mso-wrap-style:square;mso-width-percent:0;mso-height-percent:0;mso-wrap-distance-left:9pt;mso-wrap-distance-top:0;mso-wrap-distance-right:9pt;mso-wrap-distance-bottom:0;mso-position-horizontal:absolute;mso-position-horizontal-relative:margin;mso-position-vertical:absolute;mso-position-vertical-relative:text;mso-width-percent:0;mso-height-percent:0;mso-width-relative:margin;mso-height-relative:margin" o:gfxdata="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" strokecolor="#c0504d [3205]" strokeweight="2pt">
                 <v:stroke endarrow="block"/>
                 <v:shadow on="t" color="black" opacity="24903f" origin=",.5" offset="0,.55556mm"/>
+                <w10:wrap anchorx="margin"/>
               </v:shape>
             </w:pict>
           </mc:Fallback>
         </mc:AlternateContent>
       </w:r>
       <w:r>
+        <w:rPr>
+          <w:b/>
+          <w:bCs/>
+          <w:i/>
+          <w:iCs/>
+        </w:rPr>
         <w:drawing>
-          <wp:inline distT="0" distB="0" distL="0" distR="0" wp14:anchorId="3F6B6E8C" wp14:editId="01156CA1">
-            <wp:extent cx="3062478" cy="1745673"/>
-            <wp:effectExtent l="0" t="0" r="5080" b="6985"/>
-            <wp:docPr id="37" name="Picture 37"/>
+          <wp:inline distT="0" distB="0" distL="0" distR="0" wp14:anchorId="0C5F91C0" wp14:editId="41A13457">
+            <wp:extent cx="6358340" cy="3588588"/>
+            <wp:effectExtent l="0" t="0" r="4445" b="0"/>
+            <wp:docPr id="5" name="Picture 5"/>
+            <wp:cNvGraphicFramePr>
+              <a:graphicFrameLocks xmlns:a="http://schemas.openxmlformats.org/drawingml/2006/main" noChangeAspect="1"/>
+            </wp:cNvGraphicFramePr>
+            <a:graphic xmlns:a="http://schemas.openxmlformats.org/drawingml/2006/main">
+              <a:graphicData uri="http://schemas.openxmlformats.org/drawingml/2006/picture">
+                <pic:pic xmlns:pic="http://schemas.openxmlformats.org/drawingml/2006/picture">
+                  <pic:nvPicPr>
+                    <pic:cNvPr id="5" name="Picture 5"/>
+                    <pic:cNvPicPr/>
+                  </pic:nvPicPr>
+                  <pic:blipFill>
+                    <a:blip r:embed="rId15">
+                      <a:extLst>
+                        <a:ext uri="{28A0092B-C50C-407E-A947-70E740481C1C}">
+                          <a14:useLocalDpi xmlns:a14="http://schemas.microsoft.com/office/drawing/2010/main" val="0"/>
+                        </a:ext>
+                      </a:extLst>
+                    </a:blip>
+                    <a:stretch>
+                      <a:fillRect/>
+                    </a:stretch>
+                  </pic:blipFill>
+                  <pic:spPr>
+                    <a:xfrm>
+                      <a:off x="0" y="0"/>
+                      <a:ext cx="6372398" cy="3596522"/>
+                    </a:xfrm>
+                    <a:prstGeom prst="rect">
+                      <a:avLst/>
+                    </a:prstGeom>
+                  </pic:spPr>
+                </pic:pic>
+              </a:graphicData>
+            </a:graphic>
+          </wp:inline>
+        </w:drawing>
+      </w:r>
+    </w:p>
+    <w:p>
+      <w:pPr>
+        <w:rPr>
+          <w:i/>
+          <w:iCs/>
+        </w:rPr>
+      </w:pPr>
+    </w:p>
+    <w:p>
+      <w:pPr>
+        <w:rPr>
+          <w:i/>
+          <w:iCs/>
+        </w:rPr>
+      </w:pPr>
+      <w:r>
+        <w:rPr>
+          <w:i/>
+          <w:iCs/>
+        </w:rPr>
+        <w:t>A label referenced by red arrow(See picture above) is a button. Clicking on it opens a separate window(See next page).</w:t>
+      </w:r>
+    </w:p>
+    <w:p>
+      <w:pPr>
+        <w:rPr>
+          <w:b/>
+          <w:bCs/>
+          <w:i/>
+          <w:iCs/>
+        </w:rPr>
+      </w:pPr>
+    </w:p>
+    <w:p>
+      <w:pPr>
+        <w:rPr>
+          <w:b/>
+          <w:bCs/>
+          <w:i/>
+          <w:iCs/>
+        </w:rPr>
+      </w:pPr>
+    </w:p>
+    <w:p>
+      <w:pPr>
+        <w:rPr>
+          <w:b/>
+          <w:bCs/>
+          <w:i/>
+          <w:iCs/>
+        </w:rPr>
+      </w:pPr>
+      <w:r>
+        <w:rPr>
+          <w:b/>
+          <w:bCs/>
+          <w:i/>
+          <w:iCs/>
+        </w:rPr>
+        <w:lastRenderedPageBreak/>
+        <w:drawing>
+          <wp:inline distT="0" distB="0" distL="0" distR="0" wp14:anchorId="77F22C13" wp14:editId="5FEBD4E2">
+            <wp:extent cx="5230512" cy="3466531"/>
+            <wp:effectExtent l="0" t="0" r="8255" b="635"/>
+            <wp:docPr id="7" name="Picture 7"/>
             <wp:cNvGraphicFramePr>
               <a:graphicFrameLocks xmlns:a="http://schemas.openxmlformats.org/drawingml/2006/main" noChangeAspect="1"/>
             </wp:cNvGraphicFramePr>
@@ -6842,7 +8416,7 @@
                     <pic:cNvPicPr/>
                   </pic:nvPicPr>
                   <pic:blipFill>
-                    <a:blip r:embed="rId10"/>
+                    <a:blip r:embed="rId16"/>
                     <a:stretch>
                       <a:fillRect/>
                     </a:stretch>
@@ -6850,7 +8424,7 @@
                   <pic:spPr>
                     <a:xfrm>
                       <a:off x="0" y="0"/>
-                      <a:ext cx="3134122" cy="1786511"/>
+                      <a:ext cx="5275521" cy="3496361"/>
                     </a:xfrm>
                     <a:prstGeom prst="rect">
                       <a:avLst/>
@@ -6865,11 +8439,300 @@
     </w:p>
     <w:p>
       <w:pPr>
+        <w:rPr>
+          <w:b/>
+          <w:bCs/>
+          <w:i/>
+          <w:iCs/>
+        </w:rPr>
+      </w:pPr>
+    </w:p>
+    <w:p>
+      <w:pPr>
+        <w:rPr>
+          <w:b/>
+          <w:bCs/>
+          <w:i/>
+          <w:iCs/>
+        </w:rPr>
+      </w:pPr>
+    </w:p>
+    <w:p>
+      <w:pPr>
+        <w:rPr>
+          <w:i/>
+          <w:iCs/>
+        </w:rPr>
+      </w:pPr>
+      <w:r>
+        <w:rPr>
+          <w:i/>
+          <w:iCs/>
+        </w:rPr>
+        <w:t xml:space="preserve">In the separate </w:t>
+      </w:r>
+      <w:r>
+        <w:rPr>
+          <w:i/>
+          <w:iCs/>
+        </w:rPr>
+        <w:t xml:space="preserve">window administrator can see the list of available shop workers and list of shop workers assigned for this shift. </w:t>
+      </w:r>
+    </w:p>
+    <w:p>
+      <w:pPr>
+        <w:rPr>
+          <w:b/>
+          <w:bCs/>
+          <w:i/>
+          <w:iCs/>
+        </w:rPr>
+      </w:pPr>
+    </w:p>
+    <w:p>
+      <w:pPr>
+        <w:rPr>
+          <w:b/>
+          <w:bCs/>
+          <w:i/>
+          <w:iCs/>
+        </w:rPr>
+      </w:pPr>
+    </w:p>
+    <w:p>
+      <w:pPr>
+        <w:rPr>
+          <w:b/>
+          <w:bCs/>
+          <w:i/>
+          <w:iCs/>
+        </w:rPr>
+      </w:pPr>
+    </w:p>
+    <w:p>
+      <w:pPr>
+        <w:rPr>
+          <w:b/>
+          <w:bCs/>
+          <w:i/>
+          <w:iCs/>
+        </w:rPr>
+      </w:pPr>
+    </w:p>
+    <w:p>
+      <w:pPr>
+        <w:rPr>
+          <w:b/>
+          <w:bCs/>
+          <w:i/>
+          <w:iCs/>
+        </w:rPr>
+      </w:pPr>
+    </w:p>
+    <w:p>
+      <w:pPr>
+        <w:rPr>
+          <w:b/>
+          <w:bCs/>
+          <w:i/>
+          <w:iCs/>
+        </w:rPr>
+      </w:pPr>
+    </w:p>
+    <w:p>
+      <w:pPr>
+        <w:rPr>
+          <w:b/>
+          <w:bCs/>
+          <w:i/>
+          <w:iCs/>
+        </w:rPr>
+      </w:pPr>
+    </w:p>
+    <w:p>
+      <w:pPr>
+        <w:rPr>
+          <w:b/>
+          <w:bCs/>
+          <w:i/>
+          <w:iCs/>
+        </w:rPr>
+      </w:pPr>
+    </w:p>
+    <w:p>
+      <w:pPr>
+        <w:rPr>
+          <w:b/>
+          <w:bCs/>
+          <w:i/>
+          <w:iCs/>
+        </w:rPr>
+      </w:pPr>
+    </w:p>
+    <w:p>
+      <w:pPr>
+        <w:rPr>
+          <w:b/>
+          <w:bCs/>
+          <w:i/>
+          <w:iCs/>
+        </w:rPr>
+      </w:pPr>
+    </w:p>
+    <w:p>
+      <w:pPr>
+        <w:rPr>
+          <w:b/>
+          <w:bCs/>
+          <w:i/>
+          <w:iCs/>
+        </w:rPr>
+      </w:pPr>
+    </w:p>
+    <w:p>
+      <w:pPr>
+        <w:rPr>
+          <w:b/>
+          <w:bCs/>
+          <w:i/>
+          <w:iCs/>
+        </w:rPr>
+      </w:pPr>
+    </w:p>
+    <w:p>
+      <w:pPr>
+        <w:rPr>
+          <w:b/>
+          <w:bCs/>
+          <w:i/>
+          <w:iCs/>
+        </w:rPr>
+      </w:pPr>
+    </w:p>
+    <w:p>
+      <w:pPr>
+        <w:rPr>
+          <w:b/>
+          <w:bCs/>
+          <w:i/>
+          <w:iCs/>
+        </w:rPr>
+      </w:pPr>
+    </w:p>
+    <w:p>
+      <w:pPr>
+        <w:rPr>
+          <w:b/>
+          <w:bCs/>
+          <w:i/>
+          <w:iCs/>
+        </w:rPr>
+      </w:pPr>
+    </w:p>
+    <w:p>
+      <w:pPr>
+        <w:rPr>
+          <w:b/>
+          <w:bCs/>
+          <w:i/>
+          <w:iCs/>
+        </w:rPr>
+      </w:pPr>
+    </w:p>
+    <w:p>
+      <w:pPr>
+        <w:rPr>
+          <w:b/>
+          <w:bCs/>
+          <w:i/>
+          <w:iCs/>
+        </w:rPr>
+      </w:pPr>
+    </w:p>
+    <w:p>
+      <w:pPr>
+        <w:rPr>
+          <w:b/>
+          <w:bCs/>
+          <w:i/>
+          <w:iCs/>
+        </w:rPr>
+      </w:pPr>
+    </w:p>
+    <w:p>
+      <w:pPr>
+        <w:rPr>
+          <w:b/>
+          <w:bCs/>
+          <w:i/>
+          <w:iCs/>
+        </w:rPr>
+      </w:pPr>
+    </w:p>
+    <w:p>
+      <w:pPr>
+        <w:rPr>
+          <w:b/>
+          <w:bCs/>
+          <w:i/>
+          <w:iCs/>
+        </w:rPr>
+      </w:pPr>
+    </w:p>
+    <w:p>
+      <w:pPr>
+        <w:rPr>
+          <w:b/>
+          <w:bCs/>
+          <w:i/>
+          <w:iCs/>
+        </w:rPr>
+      </w:pPr>
+    </w:p>
+    <w:p>
+      <w:pPr>
+        <w:rPr>
+          <w:b/>
+          <w:bCs/>
+          <w:i/>
+          <w:iCs/>
+        </w:rPr>
+      </w:pPr>
+    </w:p>
+    <w:p>
+      <w:pPr>
+        <w:rPr>
+          <w:b/>
+          <w:bCs/>
+          <w:i/>
+          <w:iCs/>
+        </w:rPr>
+      </w:pPr>
+    </w:p>
+    <w:p>
+      <w:pPr>
+        <w:rPr>
+          <w:b/>
+          <w:bCs/>
+          <w:i/>
+          <w:iCs/>
+        </w:rPr>
+      </w:pPr>
+    </w:p>
+    <w:p>
+      <w:pPr>
         <w:pStyle w:val="ListParagraph"/>
         <w:numPr>
           <w:ilvl w:val="0"/>
           <w:numId w:val="22"/>
         </w:numPr>
+        <w:rPr>
+          <w:b/>
+          <w:bCs/>
+          <w:i/>
+          <w:iCs/>
+          <w:lang w:eastAsia="en-US"/>
+        </w:rPr>
       </w:pPr>
       <w:r>
         <w:rPr>
@@ -6888,25 +8751,106 @@
           <w:i/>
           <w:iCs/>
         </w:rPr>
-        <w:t xml:space="preserve"> [FR-A-04]</w:t>
-      </w:r>
-      <w:r>
-        <w:rPr>
-          <w:b/>
-          <w:bCs/>
-          <w:i/>
-          <w:iCs/>
-        </w:rPr>
-        <w:t xml:space="preserve">: Administrator </w:t>
-      </w:r>
-      <w:r>
-        <w:rPr>
-          <w:b/>
-          <w:bCs/>
-          <w:i/>
-          <w:iCs/>
-        </w:rPr>
-        <w:t>views the list of employees</w:t>
+        <w:t xml:space="preserve"> </w:t>
+      </w:r>
+      <w:r>
+        <w:rPr>
+          <w:b/>
+          <w:bCs/>
+          <w:i/>
+          <w:iCs/>
+        </w:rPr>
+        <w:t>[</w:t>
+      </w:r>
+      <w:r>
+        <w:rPr>
+          <w:b/>
+          <w:bCs/>
+          <w:i/>
+          <w:iCs/>
+        </w:rPr>
+        <w:t xml:space="preserve"> </w:t>
+      </w:r>
+      <w:r>
+        <w:rPr>
+          <w:b/>
+          <w:bCs/>
+          <w:i/>
+          <w:iCs/>
+        </w:rPr>
+        <w:t>FR-A-</w:t>
+      </w:r>
+      <w:r>
+        <w:rPr>
+          <w:b/>
+          <w:bCs/>
+          <w:i/>
+          <w:iCs/>
+        </w:rPr>
+        <w:t>13 ] ,</w:t>
+      </w:r>
+      <w:r>
+        <w:rPr>
+          <w:b/>
+          <w:bCs/>
+          <w:i/>
+          <w:iCs/>
+        </w:rPr>
+        <w:t xml:space="preserve"> </w:t>
+      </w:r>
+      <w:r>
+        <w:rPr>
+          <w:b/>
+          <w:bCs/>
+          <w:i/>
+          <w:iCs/>
+        </w:rPr>
+        <w:t>[</w:t>
+      </w:r>
+      <w:r>
+        <w:rPr>
+          <w:b/>
+          <w:bCs/>
+          <w:i/>
+          <w:iCs/>
+        </w:rPr>
+        <w:t xml:space="preserve"> </w:t>
+      </w:r>
+      <w:r>
+        <w:rPr>
+          <w:b/>
+          <w:bCs/>
+          <w:i/>
+          <w:iCs/>
+        </w:rPr>
+        <w:t>FR-A-</w:t>
+      </w:r>
+      <w:r>
+        <w:rPr>
+          <w:b/>
+          <w:bCs/>
+          <w:i/>
+          <w:iCs/>
+        </w:rPr>
+        <w:t xml:space="preserve">14]   </w:t>
+      </w:r>
+      <w:r>
+        <w:rPr>
+          <w:b/>
+          <w:bCs/>
+          <w:i/>
+          <w:iCs/>
+        </w:rPr>
+        <w:t xml:space="preserve">: </w:t>
+      </w:r>
+      <w:r>
+        <w:rPr>
+          <w:b/>
+          <w:bCs/>
+          <w:i/>
+          <w:iCs/>
+        </w:rPr>
+        <w:t>Administrator adds new user to the system</w:t>
       </w:r>
     </w:p>
     <w:p>
@@ -6928,77 +8872,313 @@
       <w:pPr>
         <w:numPr>
           <w:ilvl w:val="0"/>
-          <w:numId w:val="10"/>
+          <w:numId w:val="27"/>
         </w:numPr>
       </w:pPr>
       <w:r>
-        <w:t xml:space="preserve">Administrator clicks </w:t>
-      </w:r>
-      <w:r>
-        <w:t xml:space="preserve">on </w:t>
-      </w:r>
-      <w:r>
+        <w:t xml:space="preserve">Administrator clicks on </w:t>
+      </w:r>
+      <w:r>
+        <w:rPr>
+          <w:i/>
+          <w:iCs/>
+        </w:rPr>
         <w:t>“</w:t>
       </w:r>
       <w:r>
-        <w:t>Employees</w:t>
-      </w:r>
-      <w:r>
-        <w:t>”</w:t>
-      </w:r>
-      <w:r>
-        <w:t>.</w:t>
+        <w:rPr>
+          <w:i/>
+          <w:iCs/>
+        </w:rPr>
+        <w:t>Accounts</w:t>
+      </w:r>
+      <w:r>
+        <w:rPr>
+          <w:i/>
+          <w:iCs/>
+        </w:rPr>
+        <w:t>”.</w:t>
       </w:r>
     </w:p>
     <w:p>
       <w:pPr>
         <w:numPr>
           <w:ilvl w:val="0"/>
-          <w:numId w:val="10"/>
+          <w:numId w:val="27"/>
         </w:numPr>
       </w:pPr>
       <w:r>
-        <w:t xml:space="preserve">Grid with employee information is shown </w:t>
-      </w:r>
-      <w:r>
-        <w:t xml:space="preserve">   </w:t>
-      </w:r>
-    </w:p>
-    <w:p>
-      <w:pPr>
-        <w:spacing w:after="160" w:line="256" w:lineRule="auto"/>
-        <w:rPr>
-          <w:sz w:val="44"/>
-          <w:szCs w:val="44"/>
-        </w:rPr>
-      </w:pPr>
-    </w:p>
-    <w:p>
-      <w:pPr>
-        <w:spacing w:after="160" w:line="256" w:lineRule="auto"/>
-        <w:rPr>
-          <w:b/>
-          <w:bCs/>
-          <w:i/>
-          <w:iCs/>
-          <w:sz w:val="40"/>
-          <w:szCs w:val="40"/>
-          <w:lang w:val="en-NL"/>
-        </w:rPr>
-      </w:pPr>
-    </w:p>
-    <w:p>
-      <w:pPr>
-        <w:spacing w:after="160" w:line="256" w:lineRule="auto"/>
-        <w:rPr>
-          <w:b/>
-          <w:bCs/>
-          <w:i/>
-          <w:iCs/>
-          <w:sz w:val="40"/>
-          <w:szCs w:val="40"/>
-        </w:rPr>
-      </w:pPr>
+        <w:t xml:space="preserve">List of accounts is shown. </w:t>
+      </w:r>
+    </w:p>
+    <w:p>
+      <w:pPr>
+        <w:numPr>
+          <w:ilvl w:val="0"/>
+          <w:numId w:val="27"/>
+        </w:numPr>
+      </w:pPr>
+      <w:r>
+        <w:t>Administrator clicks on</w:t>
+      </w:r>
+      <w:r>
+        <w:rPr>
+          <w:i/>
+          <w:iCs/>
+        </w:rPr>
+        <w:t xml:space="preserve"> “Add”.</w:t>
+      </w:r>
+    </w:p>
+    <w:p>
+      <w:pPr>
+        <w:numPr>
+          <w:ilvl w:val="0"/>
+          <w:numId w:val="27"/>
+        </w:numPr>
+      </w:pPr>
+      <w:r>
+        <w:t>Separate form is opened.</w:t>
+      </w:r>
+    </w:p>
+    <w:p>
+      <w:pPr>
+        <w:numPr>
+          <w:ilvl w:val="0"/>
+          <w:numId w:val="27"/>
+        </w:numPr>
+      </w:pPr>
+      <w:r>
+        <w:t>Administrator fills in the textboxes.</w:t>
+      </w:r>
+    </w:p>
+    <w:p>
+      <w:pPr>
+        <w:numPr>
+          <w:ilvl w:val="0"/>
+          <w:numId w:val="27"/>
+        </w:numPr>
+      </w:pPr>
+      <w:r>
+        <w:t xml:space="preserve">Administrator clicks on </w:t>
+      </w:r>
+      <w:r>
+        <w:rPr>
+          <w:i/>
+          <w:iCs/>
+        </w:rPr>
+        <w:t>“</w:t>
+      </w:r>
+      <w:r>
+        <w:rPr>
+          <w:i/>
+          <w:iCs/>
+        </w:rPr>
+        <w:t>Add</w:t>
+      </w:r>
+      <w:r>
+        <w:rPr>
+          <w:i/>
+          <w:iCs/>
+        </w:rPr>
+        <w:t>”.</w:t>
+      </w:r>
+    </w:p>
+    <w:p>
+      <w:pPr>
+        <w:rPr>
+          <w:b/>
+          <w:bCs/>
+          <w:i/>
+          <w:iCs/>
+        </w:rPr>
+      </w:pPr>
+    </w:p>
+    <w:p>
+      <w:pPr>
+        <w:rPr>
+          <w:b/>
+          <w:bCs/>
+          <w:i/>
+          <w:iCs/>
+        </w:rPr>
+      </w:pPr>
+      <w:r>
+        <w:rPr>
+          <w:b/>
+          <w:bCs/>
+          <w:i/>
+          <w:iCs/>
+        </w:rPr>
+        <w:drawing>
+          <wp:inline distT="0" distB="0" distL="0" distR="0" wp14:anchorId="4BA71738" wp14:editId="4213A3DD">
+            <wp:extent cx="5709968" cy="3220501"/>
+            <wp:effectExtent l="0" t="0" r="5080" b="0"/>
+            <wp:docPr id="8" name="Picture 8"/>
+            <wp:cNvGraphicFramePr>
+              <a:graphicFrameLocks xmlns:a="http://schemas.openxmlformats.org/drawingml/2006/main" noChangeAspect="1"/>
+            </wp:cNvGraphicFramePr>
+            <a:graphic xmlns:a="http://schemas.openxmlformats.org/drawingml/2006/main">
+              <a:graphicData uri="http://schemas.openxmlformats.org/drawingml/2006/picture">
+                <pic:pic xmlns:pic="http://schemas.openxmlformats.org/drawingml/2006/picture">
+                  <pic:nvPicPr>
+                    <pic:cNvPr id="8" name="Picture 8"/>
+                    <pic:cNvPicPr/>
+                  </pic:nvPicPr>
+                  <pic:blipFill>
+                    <a:blip r:embed="rId17">
+                      <a:extLst>
+                        <a:ext uri="{28A0092B-C50C-407E-A947-70E740481C1C}">
+                          <a14:useLocalDpi xmlns:a14="http://schemas.microsoft.com/office/drawing/2010/main" val="0"/>
+                        </a:ext>
+                      </a:extLst>
+                    </a:blip>
+                    <a:stretch>
+                      <a:fillRect/>
+                    </a:stretch>
+                  </pic:blipFill>
+                  <pic:spPr>
+                    <a:xfrm>
+                      <a:off x="0" y="0"/>
+                      <a:ext cx="5709968" cy="3220501"/>
+                    </a:xfrm>
+                    <a:prstGeom prst="rect">
+                      <a:avLst/>
+                    </a:prstGeom>
+                  </pic:spPr>
+                </pic:pic>
+              </a:graphicData>
+            </a:graphic>
+          </wp:inline>
+        </w:drawing>
+      </w:r>
+    </w:p>
+    <w:p>
+      <w:pPr>
+        <w:rPr>
+          <w:b/>
+          <w:bCs/>
+          <w:i/>
+          <w:iCs/>
+        </w:rPr>
+      </w:pPr>
+    </w:p>
+    <w:p>
+      <w:pPr>
+        <w:rPr>
+          <w:i/>
+          <w:iCs/>
+        </w:rPr>
+      </w:pPr>
+      <w:r>
+        <w:rPr>
+          <w:i/>
+          <w:iCs/>
+        </w:rPr>
+        <w:t>See next page.</w:t>
+      </w:r>
+    </w:p>
+    <w:p>
+      <w:pPr>
+        <w:rPr>
+          <w:i/>
+          <w:iCs/>
+        </w:rPr>
+      </w:pPr>
+      <w:r>
+        <w:rPr>
+          <w:b/>
+          <w:bCs/>
+          <w:i/>
+          <w:iCs/>
+        </w:rPr>
+        <w:lastRenderedPageBreak/>
+        <w:drawing>
+          <wp:inline distT="0" distB="0" distL="0" distR="0" wp14:anchorId="2824366C" wp14:editId="10489B9D">
+            <wp:extent cx="3288917" cy="3415671"/>
+            <wp:effectExtent l="0" t="0" r="6985" b="0"/>
+            <wp:docPr id="9" name="Picture 9"/>
+            <wp:cNvGraphicFramePr>
+              <a:graphicFrameLocks xmlns:a="http://schemas.openxmlformats.org/drawingml/2006/main" noChangeAspect="1"/>
+            </wp:cNvGraphicFramePr>
+            <a:graphic xmlns:a="http://schemas.openxmlformats.org/drawingml/2006/main">
+              <a:graphicData uri="http://schemas.openxmlformats.org/drawingml/2006/picture">
+                <pic:pic xmlns:pic="http://schemas.openxmlformats.org/drawingml/2006/picture">
+                  <pic:nvPicPr>
+                    <pic:cNvPr id="9" name="Picture 9"/>
+                    <pic:cNvPicPr/>
+                  </pic:nvPicPr>
+                  <pic:blipFill>
+                    <a:blip r:embed="rId18">
+                      <a:extLst>
+                        <a:ext uri="{28A0092B-C50C-407E-A947-70E740481C1C}">
+                          <a14:useLocalDpi xmlns:a14="http://schemas.microsoft.com/office/drawing/2010/main" val="0"/>
+                        </a:ext>
+                      </a:extLst>
+                    </a:blip>
+                    <a:stretch>
+                      <a:fillRect/>
+                    </a:stretch>
+                  </pic:blipFill>
+                  <pic:spPr>
+                    <a:xfrm>
+                      <a:off x="0" y="0"/>
+                      <a:ext cx="3288917" cy="3415671"/>
+                    </a:xfrm>
+                    <a:prstGeom prst="rect">
+                      <a:avLst/>
+                    </a:prstGeom>
+                  </pic:spPr>
+                </pic:pic>
+              </a:graphicData>
+            </a:graphic>
+          </wp:inline>
+        </w:drawing>
+      </w:r>
+    </w:p>
+    <w:p>
+      <w:pPr>
+        <w:rPr>
+          <w:i/>
+          <w:iCs/>
+        </w:rPr>
+      </w:pPr>
+    </w:p>
+    <w:p>
+      <w:pPr>
+        <w:rPr>
+          <w:i/>
+          <w:iCs/>
+        </w:rPr>
+      </w:pPr>
+      <w:r>
+        <w:rPr>
+          <w:i/>
+          <w:iCs/>
+        </w:rPr>
+        <w:t xml:space="preserve">Please note: This is the solution for the first phase of the project. Later more requirements for administrator and manager accounts can be </w:t>
+      </w:r>
+      <w:r>
+        <w:rPr>
+          <w:i/>
+          <w:iCs/>
+        </w:rPr>
+        <w:t>discussed and added.</w:t>
+      </w:r>
+    </w:p>
+    <w:p>
+      <w:pPr>
+        <w:rPr>
+          <w:i/>
+          <w:iCs/>
+        </w:rPr>
+      </w:pPr>
+      <w:r>
+        <w:rPr>
+          <w:i/>
+          <w:iCs/>
+        </w:rPr>
+        <w:br w:type="page"/>
+      </w:r>
     </w:p>
     <w:p>
       <w:pPr>
@@ -7008,20 +9188,17 @@
           <w:numId w:val="22"/>
         </w:numPr>
         <w:rPr>
-          <w:b/>
-          <w:bCs/>
-          <w:i/>
-          <w:iCs/>
-          <w:lang w:eastAsia="en-US"/>
-        </w:rPr>
-      </w:pPr>
-      <w:r>
-        <w:rPr>
-          <w:b/>
-          <w:bCs/>
-          <w:i/>
-          <w:iCs/>
-        </w:rPr>
+          <w:lang w:val="en-NL"/>
+        </w:rPr>
+      </w:pPr>
+      <w:r>
+        <w:rPr>
+          <w:b/>
+          <w:bCs/>
+          <w:i/>
+          <w:iCs/>
+        </w:rPr>
+        <w:lastRenderedPageBreak/>
         <w:t>Use case</w:t>
       </w:r>
       <w:r>
@@ -7040,25 +9217,7 @@
           <w:i/>
           <w:iCs/>
         </w:rPr>
-        <w:t>[FR-A-0</w:t>
-      </w:r>
-      <w:r>
-        <w:rPr>
-          <w:b/>
-          <w:bCs/>
-          <w:i/>
-          <w:iCs/>
-        </w:rPr>
-        <w:t>5</w:t>
-      </w:r>
-      <w:r>
-        <w:rPr>
-          <w:b/>
-          <w:bCs/>
-          <w:i/>
-          <w:iCs/>
-        </w:rPr>
-        <w:t>]</w:t>
+        <w:t>[</w:t>
       </w:r>
       <w:r>
         <w:rPr>
@@ -7076,25 +9235,84 @@
           <w:i/>
           <w:iCs/>
         </w:rPr>
-        <w:t xml:space="preserve">: Administrator </w:t>
-      </w:r>
-      <w:r>
-        <w:rPr>
-          <w:b/>
-          <w:bCs/>
-          <w:i/>
-          <w:iCs/>
-        </w:rPr>
-        <w:t>view details of certain employee</w:t>
-      </w:r>
-    </w:p>
-    <w:p>
-      <w:r>
-        <w:t>Actors: Administrator</w:t>
-      </w:r>
-    </w:p>
-    <w:p>
-      <w:pPr>
+        <w:t>FR-A-</w:t>
+      </w:r>
+      <w:r>
+        <w:rPr>
+          <w:b/>
+          <w:bCs/>
+          <w:i/>
+          <w:iCs/>
+        </w:rPr>
+        <w:t>15 ] ,</w:t>
+      </w:r>
+      <w:r>
+        <w:rPr>
+          <w:b/>
+          <w:bCs/>
+          <w:i/>
+          <w:iCs/>
+        </w:rPr>
+        <w:t xml:space="preserve"> </w:t>
+      </w:r>
+      <w:r>
+        <w:rPr>
+          <w:b/>
+          <w:bCs/>
+          <w:i/>
+          <w:iCs/>
+        </w:rPr>
+        <w:t>[</w:t>
+      </w:r>
+      <w:r>
+        <w:rPr>
+          <w:b/>
+          <w:bCs/>
+          <w:i/>
+          <w:iCs/>
+        </w:rPr>
+        <w:t xml:space="preserve"> </w:t>
+      </w:r>
+      <w:r>
+        <w:rPr>
+          <w:b/>
+          <w:bCs/>
+          <w:i/>
+          <w:iCs/>
+        </w:rPr>
+        <w:t>FR-A-</w:t>
+      </w:r>
+      <w:r>
+        <w:rPr>
+          <w:b/>
+          <w:bCs/>
+          <w:i/>
+          <w:iCs/>
+        </w:rPr>
+        <w:t xml:space="preserve">16]   </w:t>
+      </w:r>
+      <w:r>
+        <w:rPr>
+          <w:b/>
+          <w:bCs/>
+          <w:i/>
+          <w:iCs/>
+        </w:rPr>
+        <w:t xml:space="preserve">: </w:t>
+      </w:r>
+      <w:r>
+        <w:rPr>
+          <w:b/>
+          <w:bCs/>
+          <w:i/>
+          <w:iCs/>
+        </w:rPr>
+        <w:t>Administrator removes user from the system</w:t>
+      </w:r>
+    </w:p>
+    <w:p>
+      <w:pPr>
+        <w:pStyle w:val="ListParagraph"/>
         <w:rPr>
           <w:lang w:val="en-NL"/>
         </w:rPr>
@@ -7107,375 +9325,228 @@
       <w:pPr>
         <w:numPr>
           <w:ilvl w:val="0"/>
-          <w:numId w:val="11"/>
+          <w:numId w:val="28"/>
         </w:numPr>
       </w:pPr>
       <w:r>
-        <w:t>Administrator clicks on “Employees”.</w:t>
+        <w:t xml:space="preserve">Administrator clicks on </w:t>
+      </w:r>
+      <w:r>
+        <w:rPr>
+          <w:i/>
+          <w:iCs/>
+        </w:rPr>
+        <w:t>“</w:t>
+      </w:r>
+      <w:r>
+        <w:rPr>
+          <w:i/>
+          <w:iCs/>
+        </w:rPr>
+        <w:t>Accounts</w:t>
+      </w:r>
+      <w:r>
+        <w:rPr>
+          <w:i/>
+          <w:iCs/>
+        </w:rPr>
+        <w:t>”.</w:t>
       </w:r>
     </w:p>
     <w:p>
       <w:pPr>
         <w:numPr>
           <w:ilvl w:val="0"/>
-          <w:numId w:val="11"/>
+          <w:numId w:val="28"/>
         </w:numPr>
       </w:pPr>
       <w:r>
-        <w:t>Grid with employee information is shown</w:t>
-      </w:r>
-      <w:r>
-        <w:t>.</w:t>
-      </w:r>
-      <w:r>
-        <w:t xml:space="preserve">    </w:t>
+        <w:t xml:space="preserve">List of accounts is shown. </w:t>
       </w:r>
     </w:p>
     <w:p>
       <w:pPr>
         <w:numPr>
           <w:ilvl w:val="0"/>
-          <w:numId w:val="11"/>
+          <w:numId w:val="28"/>
         </w:numPr>
       </w:pPr>
       <w:r>
-        <w:t>Administrator clicks on certain row.</w:t>
+        <w:t>Administrator clicks on</w:t>
+      </w:r>
+      <w:r>
+        <w:rPr>
+          <w:i/>
+          <w:iCs/>
+        </w:rPr>
+        <w:t xml:space="preserve"> “</w:t>
+      </w:r>
+      <w:r>
+        <w:rPr>
+          <w:i/>
+          <w:iCs/>
+        </w:rPr>
+        <w:t>Remove</w:t>
+      </w:r>
+      <w:r>
+        <w:rPr>
+          <w:i/>
+          <w:iCs/>
+        </w:rPr>
+        <w:t>”.</w:t>
       </w:r>
     </w:p>
     <w:p>
       <w:pPr>
         <w:numPr>
           <w:ilvl w:val="0"/>
-          <w:numId w:val="11"/>
+          <w:numId w:val="28"/>
         </w:numPr>
-      </w:pPr>
-      <w:r>
-        <w:t>Row, representing a certain employee is now selected.</w:t>
-      </w:r>
-    </w:p>
-    <w:p>
-      <w:pPr>
-        <w:numPr>
-          <w:ilvl w:val="0"/>
-          <w:numId w:val="11"/>
-        </w:numPr>
-      </w:pPr>
-      <w:r>
-        <w:t>Administrator clicks on view</w:t>
-      </w:r>
-    </w:p>
-    <w:p>
-      <w:pPr>
-        <w:numPr>
-          <w:ilvl w:val="0"/>
-          <w:numId w:val="11"/>
-        </w:numPr>
-      </w:pPr>
-      <w:r>
-        <w:t>Separate form with details is opened.</w:t>
-      </w:r>
-    </w:p>
-    <w:p/>
-    <w:p/>
-    <w:p/>
-    <w:p/>
-    <w:p>
-      <w:pPr>
-        <w:pStyle w:val="ListParagraph"/>
-        <w:numPr>
-          <w:ilvl w:val="0"/>
-          <w:numId w:val="22"/>
-        </w:numPr>
-        <w:rPr>
-          <w:b/>
-          <w:bCs/>
-          <w:i/>
-          <w:iCs/>
-          <w:lang w:eastAsia="en-US"/>
-        </w:rPr>
-      </w:pPr>
-      <w:r>
-        <w:rPr>
-          <w:b/>
-          <w:bCs/>
-          <w:i/>
-          <w:iCs/>
-        </w:rPr>
-        <w:t>Use case</w:t>
-      </w:r>
-      <w:r>
-        <w:rPr>
-          <w:b/>
-          <w:bCs/>
-          <w:i/>
-          <w:iCs/>
-        </w:rPr>
-        <w:t xml:space="preserve"> </w:t>
-      </w:r>
-      <w:r>
-        <w:rPr>
-          <w:b/>
-          <w:bCs/>
-          <w:i/>
-          <w:iCs/>
-        </w:rPr>
-        <w:t>[FR-A-0</w:t>
-      </w:r>
-      <w:r>
-        <w:rPr>
-          <w:b/>
-          <w:bCs/>
-          <w:i/>
-          <w:iCs/>
-        </w:rPr>
-        <w:t>6</w:t>
-      </w:r>
-      <w:r>
-        <w:rPr>
-          <w:b/>
-          <w:bCs/>
-          <w:i/>
-          <w:iCs/>
-        </w:rPr>
-        <w:t>]</w:t>
-      </w:r>
-      <w:r>
-        <w:rPr>
-          <w:b/>
-          <w:bCs/>
-          <w:i/>
-          <w:iCs/>
-        </w:rPr>
-        <w:t xml:space="preserve"> </w:t>
-      </w:r>
-      <w:r>
-        <w:rPr>
-          <w:b/>
-          <w:bCs/>
-          <w:i/>
-          <w:iCs/>
-        </w:rPr>
-        <w:t xml:space="preserve">: Administrator </w:t>
-      </w:r>
-      <w:r>
-        <w:rPr>
-          <w:b/>
-          <w:bCs/>
-          <w:i/>
-          <w:iCs/>
-        </w:rPr>
-        <w:t>adds new employee to the system</w:t>
-      </w:r>
-    </w:p>
-    <w:p>
-      <w:r>
-        <w:t>Actors: Administrator</w:t>
-      </w:r>
-    </w:p>
-    <w:p>
-      <w:pPr>
-        <w:rPr>
-          <w:lang w:val="en-NL"/>
-        </w:rPr>
-      </w:pPr>
-      <w:r>
-        <w:t>Main Success Scenario:</w:t>
-      </w:r>
-    </w:p>
-    <w:p>
-      <w:pPr>
-        <w:numPr>
-          <w:ilvl w:val="0"/>
-          <w:numId w:val="23"/>
-        </w:numPr>
-      </w:pPr>
-      <w:r>
-        <w:t>Administrator clicks on “Employees”.</w:t>
-      </w:r>
-    </w:p>
-    <w:p>
-      <w:pPr>
-        <w:numPr>
-          <w:ilvl w:val="0"/>
-          <w:numId w:val="23"/>
-        </w:numPr>
-      </w:pPr>
-      <w:r>
-        <w:t>Administrator clicks on “Add employee”.</w:t>
-      </w:r>
-    </w:p>
-    <w:p>
-      <w:pPr>
-        <w:numPr>
-          <w:ilvl w:val="0"/>
-          <w:numId w:val="23"/>
-        </w:numPr>
-      </w:pPr>
-      <w:r>
-        <w:t>Separate form is opened.</w:t>
-      </w:r>
-    </w:p>
-    <w:p>
-      <w:pPr>
-        <w:numPr>
-          <w:ilvl w:val="0"/>
-          <w:numId w:val="23"/>
-        </w:numPr>
-      </w:pPr>
-      <w:r>
-        <w:t xml:space="preserve">Administrator insert all the data needed. </w:t>
-      </w:r>
-      <w:r>
-        <w:rPr>
-          <w:i/>
-          <w:iCs/>
-        </w:rPr>
-        <w:t>(See Appendix A for details)</w:t>
-      </w:r>
-    </w:p>
-    <w:p>
-      <w:pPr>
-        <w:numPr>
-          <w:ilvl w:val="0"/>
-          <w:numId w:val="23"/>
-        </w:numPr>
-      </w:pPr>
-      <w:r>
-        <w:t>Administrator clicks on “Add”.</w:t>
-      </w:r>
-    </w:p>
-    <w:p>
-      <w:pPr>
-        <w:numPr>
-          <w:ilvl w:val="0"/>
-          <w:numId w:val="23"/>
-        </w:numPr>
-      </w:pPr>
-      <w:r>
-        <w:t>System notifies user that new employee was successfully added.</w:t>
-      </w:r>
-    </w:p>
-    <w:p>
-      <w:pPr>
-        <w:numPr>
-          <w:ilvl w:val="1"/>
-          <w:numId w:val="23"/>
-        </w:numPr>
-      </w:pPr>
-      <w:r>
-        <w:t>Automatically generated password is shown on the screen</w:t>
-      </w:r>
-    </w:p>
-    <w:p>
-      <w:pPr>
-        <w:numPr>
-          <w:ilvl w:val="2"/>
-          <w:numId w:val="23"/>
-        </w:numPr>
-      </w:pPr>
-      <w:r>
-        <w:t>Administrator writes it down on paper and closes the window with password.</w:t>
-      </w:r>
-    </w:p>
-    <w:p>
-      <w:r>
-        <w:t>Extension:</w:t>
-      </w:r>
-    </w:p>
-    <w:p>
-      <w:r>
-        <w:t xml:space="preserve"> </w:t>
-      </w:r>
-      <w:r>
-        <w:tab/>
-      </w:r>
-      <w:r>
-        <w:t>1. Field is empty</w:t>
-      </w:r>
-    </w:p>
-    <w:p>
-      <w:pPr>
-        <w:pStyle w:val="ListParagraph"/>
-      </w:pPr>
-      <w:r>
-        <w:tab/>
-        <w:t xml:space="preserve"> a. Notify user.</w:t>
-      </w:r>
-    </w:p>
-    <w:p>
-      <w:r>
-        <w:t xml:space="preserve">      </w:t>
-      </w:r>
-      <w:r>
-        <w:tab/>
-      </w:r>
-      <w:r>
-        <w:t xml:space="preserve">2. </w:t>
-      </w:r>
-      <w:r>
-        <w:t>Email is invalid format.</w:t>
-      </w:r>
-    </w:p>
-    <w:p>
-      <w:pPr>
-        <w:pStyle w:val="ListParagraph"/>
-      </w:pPr>
-      <w:r>
-        <w:tab/>
-        <w:t xml:space="preserve"> a. Notify user.</w:t>
-      </w:r>
-    </w:p>
-    <w:p>
-      <w:pPr>
-        <w:pStyle w:val="ListParagraph"/>
-      </w:pPr>
-      <w:r>
-        <w:t>3. Name is invalid format.</w:t>
-      </w:r>
-    </w:p>
-    <w:p>
-      <w:pPr>
-        <w:pStyle w:val="ListParagraph"/>
-      </w:pPr>
-      <w:r>
-        <w:tab/>
-      </w:r>
-      <w:r>
-        <w:t>a. Notify user.</w:t>
-      </w:r>
-    </w:p>
-    <w:p>
-      <w:pPr>
-        <w:pStyle w:val="ListParagraph"/>
-      </w:pPr>
-    </w:p>
-    <w:p/>
-    <w:p>
-      <w:pPr>
-        <w:ind w:left="360"/>
-      </w:pPr>
-    </w:p>
-    <w:p>
-      <w:pPr>
-        <w:ind w:left="720"/>
-      </w:pPr>
-    </w:p>
-    <w:p>
-      <w:pPr>
-        <w:ind w:left="360"/>
-      </w:pPr>
-    </w:p>
-    <w:p/>
-    <w:p>
-      <w:pPr>
-        <w:rPr>
-          <w:b/>
-          <w:bCs/>
-          <w:i/>
-          <w:iCs/>
-          <w:lang w:eastAsia="en-US"/>
-        </w:rPr>
-      </w:pPr>
+        <w:rPr>
+          <w:i/>
+          <w:iCs/>
+        </w:rPr>
+      </w:pPr>
+      <w:r>
+        <w:t xml:space="preserve">System informs </w:t>
+      </w:r>
+      <w:r>
+        <w:t>user that operation was successful.</w:t>
+      </w:r>
+    </w:p>
+    <w:p>
+      <w:pPr>
+        <w:rPr>
+          <w:i/>
+          <w:iCs/>
+        </w:rPr>
+      </w:pPr>
+      <w:r>
+        <w:rPr>
+          <w:b/>
+          <w:bCs/>
+          <w:i/>
+          <w:iCs/>
+          <w:noProof/>
+        </w:rPr>
+        <mc:AlternateContent>
+          <mc:Choice Requires="wps">
+            <w:drawing>
+              <wp:anchor distT="0" distB="0" distL="114300" distR="114300" simplePos="0" relativeHeight="251664384" behindDoc="0" locked="0" layoutInCell="1" allowOverlap="1" wp14:anchorId="5A52BB3F" wp14:editId="2C9A3ED2">
+                <wp:simplePos x="0" y="0"/>
+                <wp:positionH relativeFrom="column">
+                  <wp:posOffset>5200193</wp:posOffset>
+                </wp:positionH>
+                <wp:positionV relativeFrom="paragraph">
+                  <wp:posOffset>1439469</wp:posOffset>
+                </wp:positionV>
+                <wp:extent cx="386384" cy="238430"/>
+                <wp:effectExtent l="57150" t="19050" r="71120" b="104775"/>
+                <wp:wrapNone/>
+                <wp:docPr id="11" name="Straight Arrow Connector 11"/>
+                <wp:cNvGraphicFramePr/>
+                <a:graphic xmlns:a="http://schemas.openxmlformats.org/drawingml/2006/main">
+                  <a:graphicData uri="http://schemas.microsoft.com/office/word/2010/wordprocessingShape">
+                    <wps:wsp>
+                      <wps:cNvCnPr/>
+                      <wps:spPr>
+                        <a:xfrm flipH="1">
+                          <a:off x="0" y="0"/>
+                          <a:ext cx="386384" cy="238430"/>
+                        </a:xfrm>
+                        <a:prstGeom prst="straightConnector1">
+                          <a:avLst/>
+                        </a:prstGeom>
+                        <a:ln>
+                          <a:tailEnd type="triangle"/>
+                        </a:ln>
+                      </wps:spPr>
+                      <wps:style>
+                        <a:lnRef idx="2">
+                          <a:schemeClr val="accent2"/>
+                        </a:lnRef>
+                        <a:fillRef idx="0">
+                          <a:schemeClr val="accent2"/>
+                        </a:fillRef>
+                        <a:effectRef idx="1">
+                          <a:schemeClr val="accent2"/>
+                        </a:effectRef>
+                        <a:fontRef idx="minor">
+                          <a:schemeClr val="tx1"/>
+                        </a:fontRef>
+                      </wps:style>
+                      <wps:bodyPr/>
+                    </wps:wsp>
+                  </a:graphicData>
+                </a:graphic>
+                <wp14:sizeRelH relativeFrom="margin">
+                  <wp14:pctWidth>0</wp14:pctWidth>
+                </wp14:sizeRelH>
+                <wp14:sizeRelV relativeFrom="margin">
+                  <wp14:pctHeight>0</wp14:pctHeight>
+                </wp14:sizeRelV>
+              </wp:anchor>
+            </w:drawing>
+          </mc:Choice>
+          <mc:Fallback>
+            <w:pict>
+              <v:shape w14:anchorId="0C45183E" id="Straight Arrow Connector 11" o:spid="_x0000_s1026" type="#_x0000_t32" style="position:absolute;margin-left:409.45pt;margin-top:113.35pt;width:30.4pt;height:18.75pt;flip:x;z-index:251664384;visibility:visible;mso-wrap-style:square;mso-width-percent:0;mso-height-percent:0;mso-wrap-distance-left:9pt;mso-wrap-distance-top:0;mso-wrap-distance-right:9pt;mso-wrap-distance-bottom:0;mso-position-horizontal:absolute;mso-position-horizontal-relative:text;mso-position-vertical:absolute;mso-position-vertical-relative:text;mso-width-percent:0;mso-height-percent:0;mso-width-relative:margin;mso-height-relative:margin" o:gfxdata="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" strokecolor="#c0504d [3205]" strokeweight="2pt">
+                <v:stroke endarrow="block"/>
+                <v:shadow on="t" color="black" opacity="24903f" origin=",.5" offset="0,.55556mm"/>
+              </v:shape>
+            </w:pict>
+          </mc:Fallback>
+        </mc:AlternateContent>
+      </w:r>
+      <w:r>
+        <w:rPr>
+          <w:b/>
+          <w:bCs/>
+          <w:i/>
+          <w:iCs/>
+        </w:rPr>
+        <w:drawing>
+          <wp:inline distT="0" distB="0" distL="0" distR="0" wp14:anchorId="4A8D4D77" wp14:editId="29E1A60C">
+            <wp:extent cx="5709968" cy="3220501"/>
+            <wp:effectExtent l="0" t="0" r="5080" b="0"/>
+            <wp:docPr id="10" name="Picture 10"/>
+            <wp:cNvGraphicFramePr>
+              <a:graphicFrameLocks xmlns:a="http://schemas.openxmlformats.org/drawingml/2006/main" noChangeAspect="1"/>
+            </wp:cNvGraphicFramePr>
+            <a:graphic xmlns:a="http://schemas.openxmlformats.org/drawingml/2006/main">
+              <a:graphicData uri="http://schemas.openxmlformats.org/drawingml/2006/picture">
+                <pic:pic xmlns:pic="http://schemas.openxmlformats.org/drawingml/2006/picture">
+                  <pic:nvPicPr>
+                    <pic:cNvPr id="8" name="Picture 8"/>
+                    <pic:cNvPicPr/>
+                  </pic:nvPicPr>
+                  <pic:blipFill>
+                    <a:blip r:embed="rId17">
+                      <a:extLst>
+                        <a:ext uri="{28A0092B-C50C-407E-A947-70E740481C1C}">
+                          <a14:useLocalDpi xmlns:a14="http://schemas.microsoft.com/office/drawing/2010/main" val="0"/>
+                        </a:ext>
+                      </a:extLst>
+                    </a:blip>
+                    <a:stretch>
+                      <a:fillRect/>
+                    </a:stretch>
+                  </pic:blipFill>
+                  <pic:spPr>
+                    <a:xfrm>
+                      <a:off x="0" y="0"/>
+                      <a:ext cx="5709968" cy="3220501"/>
+                    </a:xfrm>
+                    <a:prstGeom prst="rect">
+                      <a:avLst/>
+                    </a:prstGeom>
+                  </pic:spPr>
+                </pic:pic>
+              </a:graphicData>
+            </a:graphic>
+          </wp:inline>
+        </w:drawing>
+      </w:r>
       <w:r>
         <w:rPr>
           <w:b/>
@@ -7698,6 +9769,7 @@
         <w:spacing w:after="160" w:line="259" w:lineRule="auto"/>
       </w:pPr>
       <w:r>
+        <w:lastRenderedPageBreak/>
         <w:t>Wireframes</w:t>
       </w:r>
     </w:p>
@@ -7759,7 +9831,7 @@
                     <pic:cNvPicPr/>
                   </pic:nvPicPr>
                   <pic:blipFill>
-                    <a:blip r:embed="rId11" cstate="print">
+                    <a:blip r:embed="rId19" cstate="print">
                       <a:extLst>
                         <a:ext uri="{28A0092B-C50C-407E-A947-70E740481C1C}">
                           <a14:useLocalDpi xmlns:a14="http://schemas.microsoft.com/office/drawing/2010/main" val="0"/>
@@ -7866,7 +9938,7 @@
                     <pic:cNvPicPr/>
                   </pic:nvPicPr>
                   <pic:blipFill>
-                    <a:blip r:embed="rId12">
+                    <a:blip r:embed="rId20">
                       <a:extLst>
                         <a:ext uri="{28A0092B-C50C-407E-A947-70E740481C1C}">
                           <a14:useLocalDpi xmlns:a14="http://schemas.microsoft.com/office/drawing/2010/main" val="0"/>
@@ -8001,7 +10073,7 @@
                     <pic:cNvPicPr/>
                   </pic:nvPicPr>
                   <pic:blipFill>
-                    <a:blip r:embed="rId13">
+                    <a:blip r:embed="rId21">
                       <a:extLst>
                         <a:ext uri="{28A0092B-C50C-407E-A947-70E740481C1C}">
                           <a14:useLocalDpi xmlns:a14="http://schemas.microsoft.com/office/drawing/2010/main" val="0"/>
@@ -8060,7 +10132,6 @@
           <w:sz w:val="20"/>
           <w:szCs w:val="20"/>
         </w:rPr>
-        <w:lastRenderedPageBreak/>
         <w:t xml:space="preserve">More wireframes can be found </w:t>
       </w:r>
       <w:r>
@@ -8082,7 +10153,7 @@
           <w:szCs w:val="20"/>
         </w:rPr>
       </w:pPr>
-      <w:hyperlink r:id="rId14" w:history="1">
+      <w:hyperlink r:id="rId22" w:history="1">
         <w:r>
           <w:rPr>
             <w:rStyle w:val="Hyperlink"/>
@@ -8096,7 +10167,7 @@
       </w:hyperlink>
     </w:p>
     <w:sectPr>
-      <w:footerReference w:type="default" r:id="rId15"/>
+      <w:footerReference w:type="default" r:id="rId23"/>
       <w:pgSz w:w="11906" w:h="16838"/>
       <w:pgMar w:top="1440" w:right="1440" w:bottom="1440" w:left="1440" w:header="708" w:footer="708" w:gutter="0"/>
       <w:pgNumType w:start="1"/>
@@ -8682,6 +10753,146 @@
     </w:lvl>
   </w:abstractNum>
   <w:abstractNum w:abstractNumId="3" w15:restartNumberingAfterBreak="0">
+    <w:nsid w:val="1F8C7FDD"/>
+    <w:multiLevelType w:val="multilevel"/>
+    <w:tmpl w:val="D0A8603E"/>
+    <w:lvl w:ilvl="0">
+      <w:start w:val="1"/>
+      <w:numFmt w:val="decimal"/>
+      <w:lvlText w:val="%1."/>
+      <w:lvlJc w:val="left"/>
+      <w:pPr>
+        <w:ind w:left="720" w:hanging="360"/>
+      </w:pPr>
+      <w:rPr>
+        <w:strike w:val="0"/>
+        <w:dstrike w:val="0"/>
+        <w:u w:val="none"/>
+        <w:effect w:val="none"/>
+      </w:rPr>
+    </w:lvl>
+    <w:lvl w:ilvl="1">
+      <w:start w:val="1"/>
+      <w:numFmt w:val="lowerLetter"/>
+      <w:lvlText w:val="%2."/>
+      <w:lvlJc w:val="left"/>
+      <w:pPr>
+        <w:ind w:left="1440" w:hanging="360"/>
+      </w:pPr>
+      <w:rPr>
+        <w:strike w:val="0"/>
+        <w:dstrike w:val="0"/>
+        <w:u w:val="none"/>
+        <w:effect w:val="none"/>
+      </w:rPr>
+    </w:lvl>
+    <w:lvl w:ilvl="2">
+      <w:start w:val="1"/>
+      <w:numFmt w:val="lowerRoman"/>
+      <w:lvlText w:val="%3."/>
+      <w:lvlJc w:val="right"/>
+      <w:pPr>
+        <w:ind w:left="2160" w:hanging="360"/>
+      </w:pPr>
+      <w:rPr>
+        <w:strike w:val="0"/>
+        <w:dstrike w:val="0"/>
+        <w:u w:val="none"/>
+        <w:effect w:val="none"/>
+      </w:rPr>
+    </w:lvl>
+    <w:lvl w:ilvl="3">
+      <w:start w:val="1"/>
+      <w:numFmt w:val="decimal"/>
+      <w:lvlText w:val="%4."/>
+      <w:lvlJc w:val="left"/>
+      <w:pPr>
+        <w:ind w:left="2880" w:hanging="360"/>
+      </w:pPr>
+      <w:rPr>
+        <w:strike w:val="0"/>
+        <w:dstrike w:val="0"/>
+        <w:u w:val="none"/>
+        <w:effect w:val="none"/>
+      </w:rPr>
+    </w:lvl>
+    <w:lvl w:ilvl="4">
+      <w:start w:val="1"/>
+      <w:numFmt w:val="lowerLetter"/>
+      <w:lvlText w:val="%5."/>
+      <w:lvlJc w:val="left"/>
+      <w:pPr>
+        <w:ind w:left="3600" w:hanging="360"/>
+      </w:pPr>
+      <w:rPr>
+        <w:strike w:val="0"/>
+        <w:dstrike w:val="0"/>
+        <w:u w:val="none"/>
+        <w:effect w:val="none"/>
+      </w:rPr>
+    </w:lvl>
+    <w:lvl w:ilvl="5">
+      <w:start w:val="1"/>
+      <w:numFmt w:val="lowerRoman"/>
+      <w:lvlText w:val="%6."/>
+      <w:lvlJc w:val="right"/>
+      <w:pPr>
+        <w:ind w:left="4320" w:hanging="360"/>
+      </w:pPr>
+      <w:rPr>
+        <w:strike w:val="0"/>
+        <w:dstrike w:val="0"/>
+        <w:u w:val="none"/>
+        <w:effect w:val="none"/>
+      </w:rPr>
+    </w:lvl>
+    <w:lvl w:ilvl="6">
+      <w:start w:val="1"/>
+      <w:numFmt w:val="decimal"/>
+      <w:lvlText w:val="%7."/>
+      <w:lvlJc w:val="left"/>
+      <w:pPr>
+        <w:ind w:left="5040" w:hanging="360"/>
+      </w:pPr>
+      <w:rPr>
+        <w:strike w:val="0"/>
+        <w:dstrike w:val="0"/>
+        <w:u w:val="none"/>
+        <w:effect w:val="none"/>
+      </w:rPr>
+    </w:lvl>
+    <w:lvl w:ilvl="7">
+      <w:start w:val="1"/>
+      <w:numFmt w:val="lowerLetter"/>
+      <w:lvlText w:val="%8."/>
+      <w:lvlJc w:val="left"/>
+      <w:pPr>
+        <w:ind w:left="5760" w:hanging="360"/>
+      </w:pPr>
+      <w:rPr>
+        <w:strike w:val="0"/>
+        <w:dstrike w:val="0"/>
+        <w:u w:val="none"/>
+        <w:effect w:val="none"/>
+      </w:rPr>
+    </w:lvl>
+    <w:lvl w:ilvl="8">
+      <w:start w:val="1"/>
+      <w:numFmt w:val="lowerRoman"/>
+      <w:lvlText w:val="%9."/>
+      <w:lvlJc w:val="right"/>
+      <w:pPr>
+        <w:ind w:left="6480" w:hanging="360"/>
+      </w:pPr>
+      <w:rPr>
+        <w:strike w:val="0"/>
+        <w:dstrike w:val="0"/>
+        <w:u w:val="none"/>
+        <w:effect w:val="none"/>
+      </w:rPr>
+    </w:lvl>
+  </w:abstractNum>
+  <w:abstractNum w:abstractNumId="4" w15:restartNumberingAfterBreak="0">
     <w:nsid w:val="1FF07433"/>
     <w:multiLevelType w:val="multilevel"/>
     <w:tmpl w:val="D0A8603E"/>
@@ -8821,7 +11032,7 @@
       </w:rPr>
     </w:lvl>
   </w:abstractNum>
-  <w:abstractNum w:abstractNumId="4" w15:restartNumberingAfterBreak="0">
+  <w:abstractNum w:abstractNumId="5" w15:restartNumberingAfterBreak="0">
     <w:nsid w:val="210E5146"/>
     <w:multiLevelType w:val="hybridMultilevel"/>
     <w:tmpl w:val="877E6016"/>
@@ -8910,7 +11121,7 @@
       </w:pPr>
     </w:lvl>
   </w:abstractNum>
-  <w:abstractNum w:abstractNumId="5" w15:restartNumberingAfterBreak="0">
+  <w:abstractNum w:abstractNumId="6" w15:restartNumberingAfterBreak="0">
     <w:nsid w:val="24016F33"/>
     <w:multiLevelType w:val="multilevel"/>
     <w:tmpl w:val="D0A8603E"/>
@@ -9050,7 +11261,7 @@
       </w:rPr>
     </w:lvl>
   </w:abstractNum>
-  <w:abstractNum w:abstractNumId="6" w15:restartNumberingAfterBreak="0">
+  <w:abstractNum w:abstractNumId="7" w15:restartNumberingAfterBreak="0">
     <w:nsid w:val="37296AF8"/>
     <w:multiLevelType w:val="multilevel"/>
     <w:tmpl w:val="358238BC"/>
@@ -9191,7 +11402,7 @@
       </w:rPr>
     </w:lvl>
   </w:abstractNum>
-  <w:abstractNum w:abstractNumId="7" w15:restartNumberingAfterBreak="0">
+  <w:abstractNum w:abstractNumId="8" w15:restartNumberingAfterBreak="0">
     <w:nsid w:val="3B4C1E71"/>
     <w:multiLevelType w:val="multilevel"/>
     <w:tmpl w:val="35FEDD8A"/>
@@ -9277,7 +11488,7 @@
       </w:pPr>
     </w:lvl>
   </w:abstractNum>
-  <w:abstractNum w:abstractNumId="8" w15:restartNumberingAfterBreak="0">
+  <w:abstractNum w:abstractNumId="9" w15:restartNumberingAfterBreak="0">
     <w:nsid w:val="418136DC"/>
     <w:multiLevelType w:val="hybridMultilevel"/>
     <w:tmpl w:val="C71044EC"/>
@@ -9366,7 +11577,7 @@
       </w:pPr>
     </w:lvl>
   </w:abstractNum>
-  <w:abstractNum w:abstractNumId="9" w15:restartNumberingAfterBreak="0">
+  <w:abstractNum w:abstractNumId="10" w15:restartNumberingAfterBreak="0">
     <w:nsid w:val="42882B92"/>
     <w:multiLevelType w:val="multilevel"/>
     <w:tmpl w:val="7FBCD9C4"/>
@@ -9452,7 +11663,7 @@
       </w:pPr>
     </w:lvl>
   </w:abstractNum>
-  <w:abstractNum w:abstractNumId="10" w15:restartNumberingAfterBreak="0">
+  <w:abstractNum w:abstractNumId="11" w15:restartNumberingAfterBreak="0">
     <w:nsid w:val="44C33487"/>
     <w:multiLevelType w:val="multilevel"/>
     <w:tmpl w:val="D0A8603E"/>
@@ -9592,7 +11803,7 @@
       </w:rPr>
     </w:lvl>
   </w:abstractNum>
-  <w:abstractNum w:abstractNumId="11" w15:restartNumberingAfterBreak="0">
+  <w:abstractNum w:abstractNumId="12" w15:restartNumberingAfterBreak="0">
     <w:nsid w:val="44F232CA"/>
     <w:multiLevelType w:val="multilevel"/>
     <w:tmpl w:val="7548CEBE"/>
@@ -9678,7 +11889,7 @@
       </w:pPr>
     </w:lvl>
   </w:abstractNum>
-  <w:abstractNum w:abstractNumId="12" w15:restartNumberingAfterBreak="0">
+  <w:abstractNum w:abstractNumId="13" w15:restartNumberingAfterBreak="0">
     <w:nsid w:val="46B5635F"/>
     <w:multiLevelType w:val="hybridMultilevel"/>
     <w:tmpl w:val="A9BABCF4"/>
@@ -9767,7 +11978,7 @@
       </w:pPr>
     </w:lvl>
   </w:abstractNum>
-  <w:abstractNum w:abstractNumId="13" w15:restartNumberingAfterBreak="0">
+  <w:abstractNum w:abstractNumId="14" w15:restartNumberingAfterBreak="0">
     <w:nsid w:val="476E1472"/>
     <w:multiLevelType w:val="multilevel"/>
     <w:tmpl w:val="D0A8603E"/>
@@ -9907,7 +12118,7 @@
       </w:rPr>
     </w:lvl>
   </w:abstractNum>
-  <w:abstractNum w:abstractNumId="14" w15:restartNumberingAfterBreak="0">
+  <w:abstractNum w:abstractNumId="15" w15:restartNumberingAfterBreak="0">
     <w:nsid w:val="4939512D"/>
     <w:multiLevelType w:val="multilevel"/>
     <w:tmpl w:val="D0A8603E"/>
@@ -10047,7 +12258,7 @@
       </w:rPr>
     </w:lvl>
   </w:abstractNum>
-  <w:abstractNum w:abstractNumId="15" w15:restartNumberingAfterBreak="0">
+  <w:abstractNum w:abstractNumId="16" w15:restartNumberingAfterBreak="0">
     <w:nsid w:val="53C90CE9"/>
     <w:multiLevelType w:val="multilevel"/>
     <w:tmpl w:val="D0A8603E"/>
@@ -10187,7 +12398,7 @@
       </w:rPr>
     </w:lvl>
   </w:abstractNum>
-  <w:abstractNum w:abstractNumId="16" w15:restartNumberingAfterBreak="0">
+  <w:abstractNum w:abstractNumId="17" w15:restartNumberingAfterBreak="0">
     <w:nsid w:val="53FC2C8F"/>
     <w:multiLevelType w:val="multilevel"/>
     <w:tmpl w:val="CF4A0288"/>
@@ -10273,7 +12484,7 @@
       </w:pPr>
     </w:lvl>
   </w:abstractNum>
-  <w:abstractNum w:abstractNumId="17" w15:restartNumberingAfterBreak="0">
+  <w:abstractNum w:abstractNumId="18" w15:restartNumberingAfterBreak="0">
     <w:nsid w:val="58B60B14"/>
     <w:multiLevelType w:val="multilevel"/>
     <w:tmpl w:val="D0A8603E"/>
@@ -10413,7 +12624,7 @@
       </w:rPr>
     </w:lvl>
   </w:abstractNum>
-  <w:abstractNum w:abstractNumId="18" w15:restartNumberingAfterBreak="0">
+  <w:abstractNum w:abstractNumId="19" w15:restartNumberingAfterBreak="0">
     <w:nsid w:val="636E34C3"/>
     <w:multiLevelType w:val="hybridMultilevel"/>
     <w:tmpl w:val="9BFA2B7E"/>
@@ -10526,7 +12737,7 @@
       </w:rPr>
     </w:lvl>
   </w:abstractNum>
-  <w:abstractNum w:abstractNumId="19" w15:restartNumberingAfterBreak="0">
+  <w:abstractNum w:abstractNumId="20" w15:restartNumberingAfterBreak="0">
     <w:nsid w:val="67EB7B33"/>
     <w:multiLevelType w:val="hybridMultilevel"/>
     <w:tmpl w:val="8D126E62"/>
@@ -10617,7 +12828,7 @@
       </w:pPr>
     </w:lvl>
   </w:abstractNum>
-  <w:abstractNum w:abstractNumId="20" w15:restartNumberingAfterBreak="0">
+  <w:abstractNum w:abstractNumId="21" w15:restartNumberingAfterBreak="0">
     <w:nsid w:val="6A9D48FE"/>
     <w:multiLevelType w:val="hybridMultilevel"/>
     <w:tmpl w:val="80804B96"/>
@@ -10706,7 +12917,147 @@
       </w:pPr>
     </w:lvl>
   </w:abstractNum>
-  <w:abstractNum w:abstractNumId="21" w15:restartNumberingAfterBreak="0">
+  <w:abstractNum w:abstractNumId="22" w15:restartNumberingAfterBreak="0">
+    <w:nsid w:val="6B172E23"/>
+    <w:multiLevelType w:val="multilevel"/>
+    <w:tmpl w:val="D0A8603E"/>
+    <w:lvl w:ilvl="0">
+      <w:start w:val="1"/>
+      <w:numFmt w:val="decimal"/>
+      <w:lvlText w:val="%1."/>
+      <w:lvlJc w:val="left"/>
+      <w:pPr>
+        <w:ind w:left="720" w:hanging="360"/>
+      </w:pPr>
+      <w:rPr>
+        <w:strike w:val="0"/>
+        <w:dstrike w:val="0"/>
+        <w:u w:val="none"/>
+        <w:effect w:val="none"/>
+      </w:rPr>
+    </w:lvl>
+    <w:lvl w:ilvl="1">
+      <w:start w:val="1"/>
+      <w:numFmt w:val="lowerLetter"/>
+      <w:lvlText w:val="%2."/>
+      <w:lvlJc w:val="left"/>
+      <w:pPr>
+        <w:ind w:left="1440" w:hanging="360"/>
+      </w:pPr>
+      <w:rPr>
+        <w:strike w:val="0"/>
+        <w:dstrike w:val="0"/>
+        <w:u w:val="none"/>
+        <w:effect w:val="none"/>
+      </w:rPr>
+    </w:lvl>
+    <w:lvl w:ilvl="2">
+      <w:start w:val="1"/>
+      <w:numFmt w:val="lowerRoman"/>
+      <w:lvlText w:val="%3."/>
+      <w:lvlJc w:val="right"/>
+      <w:pPr>
+        <w:ind w:left="2160" w:hanging="360"/>
+      </w:pPr>
+      <w:rPr>
+        <w:strike w:val="0"/>
+        <w:dstrike w:val="0"/>
+        <w:u w:val="none"/>
+        <w:effect w:val="none"/>
+      </w:rPr>
+    </w:lvl>
+    <w:lvl w:ilvl="3">
+      <w:start w:val="1"/>
+      <w:numFmt w:val="decimal"/>
+      <w:lvlText w:val="%4."/>
+      <w:lvlJc w:val="left"/>
+      <w:pPr>
+        <w:ind w:left="2880" w:hanging="360"/>
+      </w:pPr>
+      <w:rPr>
+        <w:strike w:val="0"/>
+        <w:dstrike w:val="0"/>
+        <w:u w:val="none"/>
+        <w:effect w:val="none"/>
+      </w:rPr>
+    </w:lvl>
+    <w:lvl w:ilvl="4">
+      <w:start w:val="1"/>
+      <w:numFmt w:val="lowerLetter"/>
+      <w:lvlText w:val="%5."/>
+      <w:lvlJc w:val="left"/>
+      <w:pPr>
+        <w:ind w:left="3600" w:hanging="360"/>
+      </w:pPr>
+      <w:rPr>
+        <w:strike w:val="0"/>
+        <w:dstrike w:val="0"/>
+        <w:u w:val="none"/>
+        <w:effect w:val="none"/>
+      </w:rPr>
+    </w:lvl>
+    <w:lvl w:ilvl="5">
+      <w:start w:val="1"/>
+      <w:numFmt w:val="lowerRoman"/>
+      <w:lvlText w:val="%6."/>
+      <w:lvlJc w:val="right"/>
+      <w:pPr>
+        <w:ind w:left="4320" w:hanging="360"/>
+      </w:pPr>
+      <w:rPr>
+        <w:strike w:val="0"/>
+        <w:dstrike w:val="0"/>
+        <w:u w:val="none"/>
+        <w:effect w:val="none"/>
+      </w:rPr>
+    </w:lvl>
+    <w:lvl w:ilvl="6">
+      <w:start w:val="1"/>
+      <w:numFmt w:val="decimal"/>
+      <w:lvlText w:val="%7."/>
+      <w:lvlJc w:val="left"/>
+      <w:pPr>
+        <w:ind w:left="5040" w:hanging="360"/>
+      </w:pPr>
+      <w:rPr>
+        <w:strike w:val="0"/>
+        <w:dstrike w:val="0"/>
+        <w:u w:val="none"/>
+        <w:effect w:val="none"/>
+      </w:rPr>
+    </w:lvl>
+    <w:lvl w:ilvl="7">
+      <w:start w:val="1"/>
+      <w:numFmt w:val="lowerLetter"/>
+      <w:lvlText w:val="%8."/>
+      <w:lvlJc w:val="left"/>
+      <w:pPr>
+        <w:ind w:left="5760" w:hanging="360"/>
+      </w:pPr>
+      <w:rPr>
+        <w:strike w:val="0"/>
+        <w:dstrike w:val="0"/>
+        <w:u w:val="none"/>
+        <w:effect w:val="none"/>
+      </w:rPr>
+    </w:lvl>
+    <w:lvl w:ilvl="8">
+      <w:start w:val="1"/>
+      <w:numFmt w:val="lowerRoman"/>
+      <w:lvlText w:val="%9."/>
+      <w:lvlJc w:val="right"/>
+      <w:pPr>
+        <w:ind w:left="6480" w:hanging="360"/>
+      </w:pPr>
+      <w:rPr>
+        <w:strike w:val="0"/>
+        <w:dstrike w:val="0"/>
+        <w:u w:val="none"/>
+        <w:effect w:val="none"/>
+      </w:rPr>
+    </w:lvl>
+  </w:abstractNum>
+  <w:abstractNum w:abstractNumId="23" w15:restartNumberingAfterBreak="0">
     <w:nsid w:val="71FE60E1"/>
     <w:multiLevelType w:val="multilevel"/>
     <w:tmpl w:val="CF4A0288"/>
@@ -10792,7 +13143,7 @@
       </w:pPr>
     </w:lvl>
   </w:abstractNum>
-  <w:abstractNum w:abstractNumId="22" w15:restartNumberingAfterBreak="0">
+  <w:abstractNum w:abstractNumId="24" w15:restartNumberingAfterBreak="0">
     <w:nsid w:val="724B6C0D"/>
     <w:multiLevelType w:val="multilevel"/>
     <w:tmpl w:val="F99EB0F4"/>
@@ -10878,7 +13229,147 @@
       </w:pPr>
     </w:lvl>
   </w:abstractNum>
-  <w:abstractNum w:abstractNumId="23" w15:restartNumberingAfterBreak="0">
+  <w:abstractNum w:abstractNumId="25" w15:restartNumberingAfterBreak="0">
+    <w:nsid w:val="72DD4AE0"/>
+    <w:multiLevelType w:val="multilevel"/>
+    <w:tmpl w:val="D0A8603E"/>
+    <w:lvl w:ilvl="0">
+      <w:start w:val="1"/>
+      <w:numFmt w:val="decimal"/>
+      <w:lvlText w:val="%1."/>
+      <w:lvlJc w:val="left"/>
+      <w:pPr>
+        <w:ind w:left="720" w:hanging="360"/>
+      </w:pPr>
+      <w:rPr>
+        <w:strike w:val="0"/>
+        <w:dstrike w:val="0"/>
+        <w:u w:val="none"/>
+        <w:effect w:val="none"/>
+      </w:rPr>
+    </w:lvl>
+    <w:lvl w:ilvl="1">
+      <w:start w:val="1"/>
+      <w:numFmt w:val="lowerLetter"/>
+      <w:lvlText w:val="%2."/>
+      <w:lvlJc w:val="left"/>
+      <w:pPr>
+        <w:ind w:left="1440" w:hanging="360"/>
+      </w:pPr>
+      <w:rPr>
+        <w:strike w:val="0"/>
+        <w:dstrike w:val="0"/>
+        <w:u w:val="none"/>
+        <w:effect w:val="none"/>
+      </w:rPr>
+    </w:lvl>
+    <w:lvl w:ilvl="2">
+      <w:start w:val="1"/>
+      <w:numFmt w:val="lowerRoman"/>
+      <w:lvlText w:val="%3."/>
+      <w:lvlJc w:val="right"/>
+      <w:pPr>
+        <w:ind w:left="2160" w:hanging="360"/>
+      </w:pPr>
+      <w:rPr>
+        <w:strike w:val="0"/>
+        <w:dstrike w:val="0"/>
+        <w:u w:val="none"/>
+        <w:effect w:val="none"/>
+      </w:rPr>
+    </w:lvl>
+    <w:lvl w:ilvl="3">
+      <w:start w:val="1"/>
+      <w:numFmt w:val="decimal"/>
+      <w:lvlText w:val="%4."/>
+      <w:lvlJc w:val="left"/>
+      <w:pPr>
+        <w:ind w:left="2880" w:hanging="360"/>
+      </w:pPr>
+      <w:rPr>
+        <w:strike w:val="0"/>
+        <w:dstrike w:val="0"/>
+        <w:u w:val="none"/>
+        <w:effect w:val="none"/>
+      </w:rPr>
+    </w:lvl>
+    <w:lvl w:ilvl="4">
+      <w:start w:val="1"/>
+      <w:numFmt w:val="lowerLetter"/>
+      <w:lvlText w:val="%5."/>
+      <w:lvlJc w:val="left"/>
+      <w:pPr>
+        <w:ind w:left="3600" w:hanging="360"/>
+      </w:pPr>
+      <w:rPr>
+        <w:strike w:val="0"/>
+        <w:dstrike w:val="0"/>
+        <w:u w:val="none"/>
+        <w:effect w:val="none"/>
+      </w:rPr>
+    </w:lvl>
+    <w:lvl w:ilvl="5">
+      <w:start w:val="1"/>
+      <w:numFmt w:val="lowerRoman"/>
+      <w:lvlText w:val="%6."/>
+      <w:lvlJc w:val="right"/>
+      <w:pPr>
+        <w:ind w:left="4320" w:hanging="360"/>
+      </w:pPr>
+      <w:rPr>
+        <w:strike w:val="0"/>
+        <w:dstrike w:val="0"/>
+        <w:u w:val="none"/>
+        <w:effect w:val="none"/>
+      </w:rPr>
+    </w:lvl>
+    <w:lvl w:ilvl="6">
+      <w:start w:val="1"/>
+      <w:numFmt w:val="decimal"/>
+      <w:lvlText w:val="%7."/>
+      <w:lvlJc w:val="left"/>
+      <w:pPr>
+        <w:ind w:left="5040" w:hanging="360"/>
+      </w:pPr>
+      <w:rPr>
+        <w:strike w:val="0"/>
+        <w:dstrike w:val="0"/>
+        <w:u w:val="none"/>
+        <w:effect w:val="none"/>
+      </w:rPr>
+    </w:lvl>
+    <w:lvl w:ilvl="7">
+      <w:start w:val="1"/>
+      <w:numFmt w:val="lowerLetter"/>
+      <w:lvlText w:val="%8."/>
+      <w:lvlJc w:val="left"/>
+      <w:pPr>
+        <w:ind w:left="5760" w:hanging="360"/>
+      </w:pPr>
+      <w:rPr>
+        <w:strike w:val="0"/>
+        <w:dstrike w:val="0"/>
+        <w:u w:val="none"/>
+        <w:effect w:val="none"/>
+      </w:rPr>
+    </w:lvl>
+    <w:lvl w:ilvl="8">
+      <w:start w:val="1"/>
+      <w:numFmt w:val="lowerRoman"/>
+      <w:lvlText w:val="%9."/>
+      <w:lvlJc w:val="right"/>
+      <w:pPr>
+        <w:ind w:left="6480" w:hanging="360"/>
+      </w:pPr>
+      <w:rPr>
+        <w:strike w:val="0"/>
+        <w:dstrike w:val="0"/>
+        <w:u w:val="none"/>
+        <w:effect w:val="none"/>
+      </w:rPr>
+    </w:lvl>
+  </w:abstractNum>
+  <w:abstractNum w:abstractNumId="26" w15:restartNumberingAfterBreak="0">
     <w:nsid w:val="775125CB"/>
     <w:multiLevelType w:val="hybridMultilevel"/>
     <w:tmpl w:val="EE46848A"/>
@@ -10967,28 +13458,288 @@
       </w:pPr>
     </w:lvl>
   </w:abstractNum>
+  <w:abstractNum w:abstractNumId="27" w15:restartNumberingAfterBreak="0">
+    <w:nsid w:val="7DEC0F3D"/>
+    <w:multiLevelType w:val="multilevel"/>
+    <w:tmpl w:val="D0A8603E"/>
+    <w:lvl w:ilvl="0">
+      <w:start w:val="1"/>
+      <w:numFmt w:val="decimal"/>
+      <w:lvlText w:val="%1."/>
+      <w:lvlJc w:val="left"/>
+      <w:pPr>
+        <w:ind w:left="720" w:hanging="360"/>
+      </w:pPr>
+      <w:rPr>
+        <w:strike w:val="0"/>
+        <w:dstrike w:val="0"/>
+        <w:u w:val="none"/>
+        <w:effect w:val="none"/>
+      </w:rPr>
+    </w:lvl>
+    <w:lvl w:ilvl="1">
+      <w:start w:val="1"/>
+      <w:numFmt w:val="lowerLetter"/>
+      <w:lvlText w:val="%2."/>
+      <w:lvlJc w:val="left"/>
+      <w:pPr>
+        <w:ind w:left="1440" w:hanging="360"/>
+      </w:pPr>
+      <w:rPr>
+        <w:strike w:val="0"/>
+        <w:dstrike w:val="0"/>
+        <w:u w:val="none"/>
+        <w:effect w:val="none"/>
+      </w:rPr>
+    </w:lvl>
+    <w:lvl w:ilvl="2">
+      <w:start w:val="1"/>
+      <w:numFmt w:val="lowerRoman"/>
+      <w:lvlText w:val="%3."/>
+      <w:lvlJc w:val="right"/>
+      <w:pPr>
+        <w:ind w:left="2160" w:hanging="360"/>
+      </w:pPr>
+      <w:rPr>
+        <w:strike w:val="0"/>
+        <w:dstrike w:val="0"/>
+        <w:u w:val="none"/>
+        <w:effect w:val="none"/>
+      </w:rPr>
+    </w:lvl>
+    <w:lvl w:ilvl="3">
+      <w:start w:val="1"/>
+      <w:numFmt w:val="decimal"/>
+      <w:lvlText w:val="%4."/>
+      <w:lvlJc w:val="left"/>
+      <w:pPr>
+        <w:ind w:left="2880" w:hanging="360"/>
+      </w:pPr>
+      <w:rPr>
+        <w:strike w:val="0"/>
+        <w:dstrike w:val="0"/>
+        <w:u w:val="none"/>
+        <w:effect w:val="none"/>
+      </w:rPr>
+    </w:lvl>
+    <w:lvl w:ilvl="4">
+      <w:start w:val="1"/>
+      <w:numFmt w:val="lowerLetter"/>
+      <w:lvlText w:val="%5."/>
+      <w:lvlJc w:val="left"/>
+      <w:pPr>
+        <w:ind w:left="3600" w:hanging="360"/>
+      </w:pPr>
+      <w:rPr>
+        <w:strike w:val="0"/>
+        <w:dstrike w:val="0"/>
+        <w:u w:val="none"/>
+        <w:effect w:val="none"/>
+      </w:rPr>
+    </w:lvl>
+    <w:lvl w:ilvl="5">
+      <w:start w:val="1"/>
+      <w:numFmt w:val="lowerRoman"/>
+      <w:lvlText w:val="%6."/>
+      <w:lvlJc w:val="right"/>
+      <w:pPr>
+        <w:ind w:left="4320" w:hanging="360"/>
+      </w:pPr>
+      <w:rPr>
+        <w:strike w:val="0"/>
+        <w:dstrike w:val="0"/>
+        <w:u w:val="none"/>
+        <w:effect w:val="none"/>
+      </w:rPr>
+    </w:lvl>
+    <w:lvl w:ilvl="6">
+      <w:start w:val="1"/>
+      <w:numFmt w:val="decimal"/>
+      <w:lvlText w:val="%7."/>
+      <w:lvlJc w:val="left"/>
+      <w:pPr>
+        <w:ind w:left="5040" w:hanging="360"/>
+      </w:pPr>
+      <w:rPr>
+        <w:strike w:val="0"/>
+        <w:dstrike w:val="0"/>
+        <w:u w:val="none"/>
+        <w:effect w:val="none"/>
+      </w:rPr>
+    </w:lvl>
+    <w:lvl w:ilvl="7">
+      <w:start w:val="1"/>
+      <w:numFmt w:val="lowerLetter"/>
+      <w:lvlText w:val="%8."/>
+      <w:lvlJc w:val="left"/>
+      <w:pPr>
+        <w:ind w:left="5760" w:hanging="360"/>
+      </w:pPr>
+      <w:rPr>
+        <w:strike w:val="0"/>
+        <w:dstrike w:val="0"/>
+        <w:u w:val="none"/>
+        <w:effect w:val="none"/>
+      </w:rPr>
+    </w:lvl>
+    <w:lvl w:ilvl="8">
+      <w:start w:val="1"/>
+      <w:numFmt w:val="lowerRoman"/>
+      <w:lvlText w:val="%9."/>
+      <w:lvlJc w:val="right"/>
+      <w:pPr>
+        <w:ind w:left="6480" w:hanging="360"/>
+      </w:pPr>
+      <w:rPr>
+        <w:strike w:val="0"/>
+        <w:dstrike w:val="0"/>
+        <w:u w:val="none"/>
+        <w:effect w:val="none"/>
+      </w:rPr>
+    </w:lvl>
+  </w:abstractNum>
   <w:num w:numId="1">
-    <w:abstractNumId w:val="11"/>
+    <w:abstractNumId w:val="12"/>
   </w:num>
   <w:num w:numId="2">
-    <w:abstractNumId w:val="21"/>
+    <w:abstractNumId w:val="23"/>
   </w:num>
   <w:num w:numId="3">
-    <w:abstractNumId w:val="7"/>
+    <w:abstractNumId w:val="8"/>
   </w:num>
   <w:num w:numId="4">
-    <w:abstractNumId w:val="9"/>
+    <w:abstractNumId w:val="10"/>
   </w:num>
   <w:num w:numId="5">
-    <w:abstractNumId w:val="22"/>
+    <w:abstractNumId w:val="24"/>
   </w:num>
   <w:num w:numId="6">
-    <w:abstractNumId w:val="12"/>
+    <w:abstractNumId w:val="13"/>
   </w:num>
   <w:num w:numId="7">
     <w:abstractNumId w:val="2"/>
   </w:num>
   <w:num w:numId="8">
+    <w:abstractNumId w:val="15"/>
+    <w:lvlOverride w:ilvl="0">
+      <w:startOverride w:val="1"/>
+    </w:lvlOverride>
+    <w:lvlOverride w:ilvl="1">
+      <w:startOverride w:val="1"/>
+    </w:lvlOverride>
+    <w:lvlOverride w:ilvl="2">
+      <w:startOverride w:val="1"/>
+    </w:lvlOverride>
+    <w:lvlOverride w:ilvl="3">
+      <w:startOverride w:val="1"/>
+    </w:lvlOverride>
+    <w:lvlOverride w:ilvl="4">
+      <w:startOverride w:val="1"/>
+    </w:lvlOverride>
+    <w:lvlOverride w:ilvl="5">
+      <w:startOverride w:val="1"/>
+    </w:lvlOverride>
+    <w:lvlOverride w:ilvl="6">
+      <w:startOverride w:val="1"/>
+    </w:lvlOverride>
+    <w:lvlOverride w:ilvl="7">
+      <w:startOverride w:val="1"/>
+    </w:lvlOverride>
+    <w:lvlOverride w:ilvl="8">
+      <w:startOverride w:val="1"/>
+    </w:lvlOverride>
+  </w:num>
+  <w:num w:numId="9">
+    <w:abstractNumId w:val="4"/>
+    <w:lvlOverride w:ilvl="0">
+      <w:startOverride w:val="1"/>
+    </w:lvlOverride>
+    <w:lvlOverride w:ilvl="1">
+      <w:startOverride w:val="1"/>
+    </w:lvlOverride>
+    <w:lvlOverride w:ilvl="2">
+      <w:startOverride w:val="1"/>
+    </w:lvlOverride>
+    <w:lvlOverride w:ilvl="3">
+      <w:startOverride w:val="1"/>
+    </w:lvlOverride>
+    <w:lvlOverride w:ilvl="4">
+      <w:startOverride w:val="1"/>
+    </w:lvlOverride>
+    <w:lvlOverride w:ilvl="5">
+      <w:startOverride w:val="1"/>
+    </w:lvlOverride>
+    <w:lvlOverride w:ilvl="6">
+      <w:startOverride w:val="1"/>
+    </w:lvlOverride>
+    <w:lvlOverride w:ilvl="7">
+      <w:startOverride w:val="1"/>
+    </w:lvlOverride>
+    <w:lvlOverride w:ilvl="8">
+      <w:startOverride w:val="1"/>
+    </w:lvlOverride>
+  </w:num>
+  <w:num w:numId="10">
+    <w:abstractNumId w:val="11"/>
+    <w:lvlOverride w:ilvl="0">
+      <w:startOverride w:val="1"/>
+    </w:lvlOverride>
+    <w:lvlOverride w:ilvl="1">
+      <w:startOverride w:val="1"/>
+    </w:lvlOverride>
+    <w:lvlOverride w:ilvl="2">
+      <w:startOverride w:val="1"/>
+    </w:lvlOverride>
+    <w:lvlOverride w:ilvl="3">
+      <w:startOverride w:val="1"/>
+    </w:lvlOverride>
+    <w:lvlOverride w:ilvl="4">
+      <w:startOverride w:val="1"/>
+    </w:lvlOverride>
+    <w:lvlOverride w:ilvl="5">
+      <w:startOverride w:val="1"/>
+    </w:lvlOverride>
+    <w:lvlOverride w:ilvl="6">
+      <w:startOverride w:val="1"/>
+    </w:lvlOverride>
+    <w:lvlOverride w:ilvl="7">
+      <w:startOverride w:val="1"/>
+    </w:lvlOverride>
+    <w:lvlOverride w:ilvl="8">
+      <w:startOverride w:val="1"/>
+    </w:lvlOverride>
+  </w:num>
+  <w:num w:numId="11">
+    <w:abstractNumId w:val="18"/>
+    <w:lvlOverride w:ilvl="0">
+      <w:startOverride w:val="1"/>
+    </w:lvlOverride>
+    <w:lvlOverride w:ilvl="1">
+      <w:startOverride w:val="1"/>
+    </w:lvlOverride>
+    <w:lvlOverride w:ilvl="2">
+      <w:startOverride w:val="1"/>
+    </w:lvlOverride>
+    <w:lvlOverride w:ilvl="3">
+      <w:startOverride w:val="1"/>
+    </w:lvlOverride>
+    <w:lvlOverride w:ilvl="4">
+      <w:startOverride w:val="1"/>
+    </w:lvlOverride>
+    <w:lvlOverride w:ilvl="5">
+      <w:startOverride w:val="1"/>
+    </w:lvlOverride>
+    <w:lvlOverride w:ilvl="6">
+      <w:startOverride w:val="1"/>
+    </w:lvlOverride>
+    <w:lvlOverride w:ilvl="7">
+      <w:startOverride w:val="1"/>
+    </w:lvlOverride>
+    <w:lvlOverride w:ilvl="8">
+      <w:startOverride w:val="1"/>
+    </w:lvlOverride>
+  </w:num>
+  <w:num w:numId="12">
     <w:abstractNumId w:val="14"/>
     <w:lvlOverride w:ilvl="0">
       <w:startOverride w:val="1"/>
@@ -11018,128 +13769,8 @@
       <w:startOverride w:val="1"/>
     </w:lvlOverride>
   </w:num>
-  <w:num w:numId="9">
-    <w:abstractNumId w:val="3"/>
-    <w:lvlOverride w:ilvl="0">
-      <w:startOverride w:val="1"/>
-    </w:lvlOverride>
-    <w:lvlOverride w:ilvl="1">
-      <w:startOverride w:val="1"/>
-    </w:lvlOverride>
-    <w:lvlOverride w:ilvl="2">
-      <w:startOverride w:val="1"/>
-    </w:lvlOverride>
-    <w:lvlOverride w:ilvl="3">
-      <w:startOverride w:val="1"/>
-    </w:lvlOverride>
-    <w:lvlOverride w:ilvl="4">
-      <w:startOverride w:val="1"/>
-    </w:lvlOverride>
-    <w:lvlOverride w:ilvl="5">
-      <w:startOverride w:val="1"/>
-    </w:lvlOverride>
-    <w:lvlOverride w:ilvl="6">
-      <w:startOverride w:val="1"/>
-    </w:lvlOverride>
-    <w:lvlOverride w:ilvl="7">
-      <w:startOverride w:val="1"/>
-    </w:lvlOverride>
-    <w:lvlOverride w:ilvl="8">
-      <w:startOverride w:val="1"/>
-    </w:lvlOverride>
-  </w:num>
-  <w:num w:numId="10">
-    <w:abstractNumId w:val="10"/>
-    <w:lvlOverride w:ilvl="0">
-      <w:startOverride w:val="1"/>
-    </w:lvlOverride>
-    <w:lvlOverride w:ilvl="1">
-      <w:startOverride w:val="1"/>
-    </w:lvlOverride>
-    <w:lvlOverride w:ilvl="2">
-      <w:startOverride w:val="1"/>
-    </w:lvlOverride>
-    <w:lvlOverride w:ilvl="3">
-      <w:startOverride w:val="1"/>
-    </w:lvlOverride>
-    <w:lvlOverride w:ilvl="4">
-      <w:startOverride w:val="1"/>
-    </w:lvlOverride>
-    <w:lvlOverride w:ilvl="5">
-      <w:startOverride w:val="1"/>
-    </w:lvlOverride>
-    <w:lvlOverride w:ilvl="6">
-      <w:startOverride w:val="1"/>
-    </w:lvlOverride>
-    <w:lvlOverride w:ilvl="7">
-      <w:startOverride w:val="1"/>
-    </w:lvlOverride>
-    <w:lvlOverride w:ilvl="8">
-      <w:startOverride w:val="1"/>
-    </w:lvlOverride>
-  </w:num>
-  <w:num w:numId="11">
-    <w:abstractNumId w:val="17"/>
-    <w:lvlOverride w:ilvl="0">
-      <w:startOverride w:val="1"/>
-    </w:lvlOverride>
-    <w:lvlOverride w:ilvl="1">
-      <w:startOverride w:val="1"/>
-    </w:lvlOverride>
-    <w:lvlOverride w:ilvl="2">
-      <w:startOverride w:val="1"/>
-    </w:lvlOverride>
-    <w:lvlOverride w:ilvl="3">
-      <w:startOverride w:val="1"/>
-    </w:lvlOverride>
-    <w:lvlOverride w:ilvl="4">
-      <w:startOverride w:val="1"/>
-    </w:lvlOverride>
-    <w:lvlOverride w:ilvl="5">
-      <w:startOverride w:val="1"/>
-    </w:lvlOverride>
-    <w:lvlOverride w:ilvl="6">
-      <w:startOverride w:val="1"/>
-    </w:lvlOverride>
-    <w:lvlOverride w:ilvl="7">
-      <w:startOverride w:val="1"/>
-    </w:lvlOverride>
-    <w:lvlOverride w:ilvl="8">
-      <w:startOverride w:val="1"/>
-    </w:lvlOverride>
-  </w:num>
-  <w:num w:numId="12">
-    <w:abstractNumId w:val="13"/>
-    <w:lvlOverride w:ilvl="0">
-      <w:startOverride w:val="1"/>
-    </w:lvlOverride>
-    <w:lvlOverride w:ilvl="1">
-      <w:startOverride w:val="1"/>
-    </w:lvlOverride>
-    <w:lvlOverride w:ilvl="2">
-      <w:startOverride w:val="1"/>
-    </w:lvlOverride>
-    <w:lvlOverride w:ilvl="3">
-      <w:startOverride w:val="1"/>
-    </w:lvlOverride>
-    <w:lvlOverride w:ilvl="4">
-      <w:startOverride w:val="1"/>
-    </w:lvlOverride>
-    <w:lvlOverride w:ilvl="5">
-      <w:startOverride w:val="1"/>
-    </w:lvlOverride>
-    <w:lvlOverride w:ilvl="6">
-      <w:startOverride w:val="1"/>
-    </w:lvlOverride>
-    <w:lvlOverride w:ilvl="7">
-      <w:startOverride w:val="1"/>
-    </w:lvlOverride>
-    <w:lvlOverride w:ilvl="8">
-      <w:startOverride w:val="1"/>
-    </w:lvlOverride>
-  </w:num>
   <w:num w:numId="13">
-    <w:abstractNumId w:val="5"/>
+    <w:abstractNumId w:val="6"/>
     <w:lvlOverride w:ilvl="0">
       <w:startOverride w:val="1"/>
     </w:lvlOverride>
@@ -11169,7 +13800,7 @@
     </w:lvlOverride>
   </w:num>
   <w:num w:numId="14">
-    <w:abstractNumId w:val="15"/>
+    <w:abstractNumId w:val="16"/>
     <w:lvlOverride w:ilvl="0">
       <w:startOverride w:val="1"/>
     </w:lvlOverride>
@@ -11202,31 +13833,43 @@
     <w:abstractNumId w:val="0"/>
   </w:num>
   <w:num w:numId="16">
-    <w:abstractNumId w:val="18"/>
+    <w:abstractNumId w:val="19"/>
   </w:num>
   <w:num w:numId="17">
-    <w:abstractNumId w:val="23"/>
+    <w:abstractNumId w:val="26"/>
   </w:num>
   <w:num w:numId="18">
-    <w:abstractNumId w:val="8"/>
+    <w:abstractNumId w:val="9"/>
   </w:num>
   <w:num w:numId="19">
-    <w:abstractNumId w:val="16"/>
+    <w:abstractNumId w:val="17"/>
   </w:num>
   <w:num w:numId="20">
-    <w:abstractNumId w:val="20"/>
+    <w:abstractNumId w:val="21"/>
   </w:num>
   <w:num w:numId="21">
-    <w:abstractNumId w:val="4"/>
+    <w:abstractNumId w:val="5"/>
   </w:num>
   <w:num w:numId="22">
-    <w:abstractNumId w:val="19"/>
+    <w:abstractNumId w:val="20"/>
   </w:num>
   <w:num w:numId="23">
     <w:abstractNumId w:val="1"/>
   </w:num>
   <w:num w:numId="24">
-    <w:abstractNumId w:val="6"/>
+    <w:abstractNumId w:val="7"/>
+  </w:num>
+  <w:num w:numId="25">
+    <w:abstractNumId w:val="25"/>
+  </w:num>
+  <w:num w:numId="26">
+    <w:abstractNumId w:val="27"/>
+  </w:num>
+  <w:num w:numId="27">
+    <w:abstractNumId w:val="22"/>
+  </w:num>
+  <w:num w:numId="28">
+    <w:abstractNumId w:val="3"/>
   </w:num>
 </w:numbering>
 </file>
@@ -11629,7 +14272,7 @@
   <w:style w:type="paragraph" w:default="1" w:styleId="Normal">
     <w:name w:val="Normal"/>
     <w:qFormat/>
-    <w:rsid w:val="00F70641"/>
+    <w:rsid w:val="005378D9"/>
   </w:style>
   <w:style w:type="paragraph" w:styleId="Heading1">
     <w:name w:val="heading 1"/>
@@ -11750,6 +14393,7 @@
   <w:style w:type="character" w:default="1" w:styleId="DefaultParagraphFont">
     <w:name w:val="Default Paragraph Font"/>
     <w:uiPriority w:val="1"/>
+    <w:semiHidden/>
     <w:unhideWhenUsed/>
   </w:style>
   <w:style w:type="table" w:default="1" w:styleId="TableNormal">
@@ -12203,6 +14847,50 @@
     <w:pPr>
       <w:spacing w:line="240" w:lineRule="auto"/>
     </w:pPr>
+  </w:style>
+  <w:style w:type="paragraph" w:styleId="Header">
+    <w:name w:val="header"/>
+    <w:basedOn w:val="Normal"/>
+    <w:link w:val="HeaderChar"/>
+    <w:uiPriority w:val="99"/>
+    <w:unhideWhenUsed/>
+    <w:rsid w:val="00E83A61"/>
+    <w:pPr>
+      <w:tabs>
+        <w:tab w:val="center" w:pos="4513"/>
+        <w:tab w:val="right" w:pos="9026"/>
+      </w:tabs>
+      <w:spacing w:line="240" w:lineRule="auto"/>
+    </w:pPr>
+  </w:style>
+  <w:style w:type="character" w:customStyle="1" w:styleId="HeaderChar">
+    <w:name w:val="Header Char"/>
+    <w:basedOn w:val="DefaultParagraphFont"/>
+    <w:link w:val="Header"/>
+    <w:uiPriority w:val="99"/>
+    <w:rsid w:val="00E83A61"/>
+  </w:style>
+  <w:style w:type="paragraph" w:styleId="Footer">
+    <w:name w:val="footer"/>
+    <w:basedOn w:val="Normal"/>
+    <w:link w:val="FooterChar"/>
+    <w:uiPriority w:val="99"/>
+    <w:unhideWhenUsed/>
+    <w:rsid w:val="00E83A61"/>
+    <w:pPr>
+      <w:tabs>
+        <w:tab w:val="center" w:pos="4513"/>
+        <w:tab w:val="right" w:pos="9026"/>
+      </w:tabs>
+      <w:spacing w:line="240" w:lineRule="auto"/>
+    </w:pPr>
+  </w:style>
+  <w:style w:type="character" w:customStyle="1" w:styleId="FooterChar">
+    <w:name w:val="Footer Char"/>
+    <w:basedOn w:val="DefaultParagraphFont"/>
+    <w:link w:val="Footer"/>
+    <w:uiPriority w:val="99"/>
+    <w:rsid w:val="00E83A61"/>
   </w:style>
 </w:styles>
 </file>

</xml_diff>